<commit_message>
7.	Find Minimum in Rotated Sorted Array
</commit_message>
<xml_diff>
--- a/BLIND75.docx
+++ b/BLIND75.docx
@@ -96,8 +96,20 @@
           <w:ilvl w:val="0"/>
           <w:numId w:val="1"/>
         </w:numPr>
+        <w:rPr>
+          <w:b/>
+          <w:bCs/>
+          <w:sz w:val="32"/>
+          <w:szCs w:val="32"/>
+        </w:rPr>
       </w:pPr>
       <w:r>
+        <w:rPr>
+          <w:b/>
+          <w:bCs/>
+          <w:sz w:val="32"/>
+          <w:szCs w:val="32"/>
+        </w:rPr>
         <w:t>Two SUM</w:t>
       </w:r>
     </w:p>
@@ -831,7 +843,7 @@
           </mc:Choice>
           <mc:Fallback>
             <w:pict>
-              <v:shapetype w14:anchorId="29799142" id="_x0000_t75" coordsize="21600,21600" o:spt="75" o:preferrelative="t" path="m@4@5l@4@11@9@11@9@5xe" filled="f" stroked="f">
+              <v:shapetype w14:anchorId="702202F2" id="_x0000_t75" coordsize="21600,21600" o:spt="75" o:preferrelative="t" path="m@4@5l@4@11@9@11@9@5xe" filled="f" stroked="f">
                 <v:stroke joinstyle="miter"/>
                 <v:formulas>
                   <v:f eqn="if lineDrawn pixelLineWidth 0"/>
@@ -895,7 +907,7 @@
           </mc:Choice>
           <mc:Fallback>
             <w:pict>
-              <v:shape w14:anchorId="648577AD" id="Ink 4" o:spid="_x0000_s1026" type="#_x0000_t75" style="position:absolute;margin-left:135.4pt;margin-top:132.6pt;width:44.85pt;height:2.5pt;z-index:251662336;visibility:visible;mso-wrap-style:square;mso-wrap-distance-left:9pt;mso-wrap-distance-top:0;mso-wrap-distance-right:9pt;mso-wrap-distance-bottom:0;mso-position-horizontal:absolute;mso-position-horizontal-relative:text;mso-position-vertical:absolute;mso-position-vertical-relative:text" o:gfxdata="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">
+              <v:shape w14:anchorId="0587D030" id="Ink 4" o:spid="_x0000_s1026" type="#_x0000_t75" style="position:absolute;margin-left:135.4pt;margin-top:132.6pt;width:44.85pt;height:2.5pt;z-index:251662336;visibility:visible;mso-wrap-style:square;mso-wrap-distance-left:9pt;mso-wrap-distance-top:0;mso-wrap-distance-right:9pt;mso-wrap-distance-bottom:0;mso-position-horizontal:absolute;mso-position-horizontal-relative:text;mso-position-vertical:absolute;mso-position-vertical-relative:text" o:gfxdata="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">
                 <v:imagedata r:id="rId9" o:title=""/>
               </v:shape>
             </w:pict>
@@ -940,7 +952,7 @@
           </mc:Choice>
           <mc:Fallback>
             <w:pict>
-              <v:shape w14:anchorId="2F431463" id="Ink 3" o:spid="_x0000_s1026" type="#_x0000_t75" style="position:absolute;margin-left:159.8pt;margin-top:116.1pt;width:72.2pt;height:2.1pt;z-index:251661312;visibility:visible;mso-wrap-style:square;mso-wrap-distance-left:9pt;mso-wrap-distance-top:0;mso-wrap-distance-right:9pt;mso-wrap-distance-bottom:0;mso-position-horizontal:absolute;mso-position-horizontal-relative:text;mso-position-vertical:absolute;mso-position-vertical-relative:text" o:gfxdata="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">
+              <v:shape w14:anchorId="7AAF1DC5" id="Ink 3" o:spid="_x0000_s1026" type="#_x0000_t75" style="position:absolute;margin-left:159.8pt;margin-top:116.1pt;width:72.2pt;height:2.1pt;z-index:251661312;visibility:visible;mso-wrap-style:square;mso-wrap-distance-left:9pt;mso-wrap-distance-top:0;mso-wrap-distance-right:9pt;mso-wrap-distance-bottom:0;mso-position-horizontal:absolute;mso-position-horizontal-relative:text;mso-position-vertical:absolute;mso-position-vertical-relative:text" o:gfxdata="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">
                 <v:imagedata r:id="rId11" o:title=""/>
               </v:shape>
             </w:pict>
@@ -985,7 +997,7 @@
           </mc:Choice>
           <mc:Fallback>
             <w:pict>
-              <v:shape w14:anchorId="18FAA635" id="Ink 2" o:spid="_x0000_s1026" type="#_x0000_t75" style="position:absolute;margin-left:244.55pt;margin-top:160.8pt;width:1.45pt;height:1.45pt;z-index:251660288;visibility:visible;mso-wrap-style:square;mso-wrap-distance-left:9pt;mso-wrap-distance-top:0;mso-wrap-distance-right:9pt;mso-wrap-distance-bottom:0;mso-position-horizontal:absolute;mso-position-horizontal-relative:text;mso-position-vertical:absolute;mso-position-vertical-relative:text" o:gfxdata="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">
+              <v:shape w14:anchorId="6850AAA8" id="Ink 2" o:spid="_x0000_s1026" type="#_x0000_t75" style="position:absolute;margin-left:244.55pt;margin-top:160.8pt;width:1.45pt;height:1.45pt;z-index:251660288;visibility:visible;mso-wrap-style:square;mso-wrap-distance-left:9pt;mso-wrap-distance-top:0;mso-wrap-distance-right:9pt;mso-wrap-distance-bottom:0;mso-position-horizontal:absolute;mso-position-horizontal-relative:text;mso-position-vertical:absolute;mso-position-vertical-relative:text" o:gfxdata="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">
                 <v:imagedata r:id="rId13" o:title=""/>
               </v:shape>
             </w:pict>
@@ -1070,7 +1082,7 @@
           </mc:Choice>
           <mc:Fallback>
             <w:pict>
-              <v:shape w14:anchorId="73FCF27D" id="Ink 33" o:spid="_x0000_s1026" type="#_x0000_t75" style="position:absolute;margin-left:134.15pt;margin-top:181.95pt;width:316.8pt;height:5.95pt;z-index:251669504;visibility:visible;mso-wrap-style:square;mso-wrap-distance-left:9pt;mso-wrap-distance-top:0;mso-wrap-distance-right:9pt;mso-wrap-distance-bottom:0;mso-position-horizontal:absolute;mso-position-horizontal-relative:text;mso-position-vertical:absolute;mso-position-vertical-relative:text" o:gfxdata="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">
+              <v:shape w14:anchorId="090A9480" id="Ink 33" o:spid="_x0000_s1026" type="#_x0000_t75" style="position:absolute;margin-left:134.15pt;margin-top:181.95pt;width:316.8pt;height:5.95pt;z-index:251669504;visibility:visible;mso-wrap-style:square;mso-wrap-distance-left:9pt;mso-wrap-distance-top:0;mso-wrap-distance-right:9pt;mso-wrap-distance-bottom:0;mso-position-horizontal:absolute;mso-position-horizontal-relative:text;mso-position-vertical:absolute;mso-position-vertical-relative:text" o:gfxdata="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">
                 <v:imagedata r:id="rId16" o:title=""/>
               </v:shape>
             </w:pict>
@@ -1115,7 +1127,7 @@
           </mc:Choice>
           <mc:Fallback>
             <w:pict>
-              <v:shape w14:anchorId="7AB8C334" id="Ink 32" o:spid="_x0000_s1026" type="#_x0000_t75" style="position:absolute;margin-left:136.05pt;margin-top:237.9pt;width:151.2pt;height:3.55pt;z-index:251668480;visibility:visible;mso-wrap-style:square;mso-wrap-distance-left:9pt;mso-wrap-distance-top:0;mso-wrap-distance-right:9pt;mso-wrap-distance-bottom:0;mso-position-horizontal:absolute;mso-position-horizontal-relative:text;mso-position-vertical:absolute;mso-position-vertical-relative:text" o:gfxdata="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">
+              <v:shape w14:anchorId="652B2B37" id="Ink 32" o:spid="_x0000_s1026" type="#_x0000_t75" style="position:absolute;margin-left:136.05pt;margin-top:237.9pt;width:151.2pt;height:3.55pt;z-index:251668480;visibility:visible;mso-wrap-style:square;mso-wrap-distance-left:9pt;mso-wrap-distance-top:0;mso-wrap-distance-right:9pt;mso-wrap-distance-bottom:0;mso-position-horizontal:absolute;mso-position-horizontal-relative:text;mso-position-vertical:absolute;mso-position-vertical-relative:text" o:gfxdata="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">
                 <v:imagedata r:id="rId18" o:title=""/>
               </v:shape>
             </w:pict>
@@ -1160,7 +1172,7 @@
           </mc:Choice>
           <mc:Fallback>
             <w:pict>
-              <v:shape w14:anchorId="719D25D2" id="Ink 31" o:spid="_x0000_s1026" type="#_x0000_t75" style="position:absolute;margin-left:108.7pt;margin-top:139.2pt;width:251.8pt;height:2.7pt;z-index:251667456;visibility:visible;mso-wrap-style:square;mso-wrap-distance-left:9pt;mso-wrap-distance-top:0;mso-wrap-distance-right:9pt;mso-wrap-distance-bottom:0;mso-position-horizontal:absolute;mso-position-horizontal-relative:text;mso-position-vertical:absolute;mso-position-vertical-relative:text" o:gfxdata="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">
+              <v:shape w14:anchorId="3107751B" id="Ink 31" o:spid="_x0000_s1026" type="#_x0000_t75" style="position:absolute;margin-left:108.7pt;margin-top:139.2pt;width:251.8pt;height:2.7pt;z-index:251667456;visibility:visible;mso-wrap-style:square;mso-wrap-distance-left:9pt;mso-wrap-distance-top:0;mso-wrap-distance-right:9pt;mso-wrap-distance-bottom:0;mso-position-horizontal:absolute;mso-position-horizontal-relative:text;mso-position-vertical:absolute;mso-position-vertical-relative:text" o:gfxdata="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">
                 <v:imagedata r:id="rId20" o:title=""/>
               </v:shape>
             </w:pict>
@@ -1220,8 +1232,20 @@
           <w:ilvl w:val="0"/>
           <w:numId w:val="1"/>
         </w:numPr>
+        <w:rPr>
+          <w:b/>
+          <w:bCs/>
+          <w:sz w:val="32"/>
+          <w:szCs w:val="32"/>
+        </w:rPr>
       </w:pPr>
       <w:r>
+        <w:rPr>
+          <w:b/>
+          <w:bCs/>
+          <w:sz w:val="32"/>
+          <w:szCs w:val="32"/>
+        </w:rPr>
         <w:t>Best Time to Buy and Sell Stock</w:t>
       </w:r>
     </w:p>
@@ -1647,8 +1671,20 @@
           <w:ilvl w:val="0"/>
           <w:numId w:val="1"/>
         </w:numPr>
+        <w:rPr>
+          <w:b/>
+          <w:bCs/>
+          <w:sz w:val="32"/>
+          <w:szCs w:val="32"/>
+        </w:rPr>
       </w:pPr>
       <w:r>
+        <w:rPr>
+          <w:b/>
+          <w:bCs/>
+          <w:sz w:val="32"/>
+          <w:szCs w:val="32"/>
+        </w:rPr>
         <w:t>Contains Duplicate</w:t>
       </w:r>
     </w:p>
@@ -2102,7 +2138,15 @@
               </w:numPr>
             </w:pPr>
             <w:r>
-              <w:t>If you found  that current element which is also present in the SET then return true.</w:t>
+              <w:t xml:space="preserve">If you </w:t>
+            </w:r>
+            <w:proofErr w:type="gramStart"/>
+            <w:r>
+              <w:t>found  that</w:t>
+            </w:r>
+            <w:proofErr w:type="gramEnd"/>
+            <w:r>
+              <w:t xml:space="preserve"> current element which is also present in the SET then return true.</w:t>
             </w:r>
           </w:p>
         </w:tc>
@@ -2147,7 +2191,7 @@
           </mc:Choice>
           <mc:Fallback>
             <w:pict>
-              <v:shape w14:anchorId="58453004" id="Ink 36" o:spid="_x0000_s1026" type="#_x0000_t75" style="position:absolute;margin-left:156.7pt;margin-top:103.2pt;width:171.3pt;height:2.3pt;z-index:251672576;visibility:visible;mso-wrap-style:square;mso-wrap-distance-left:9pt;mso-wrap-distance-top:0;mso-wrap-distance-right:9pt;mso-wrap-distance-bottom:0;mso-position-horizontal:absolute;mso-position-horizontal-relative:text;mso-position-vertical:absolute;mso-position-vertical-relative:text" o:gfxdata="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">
+              <v:shape w14:anchorId="79E22B97" id="Ink 36" o:spid="_x0000_s1026" type="#_x0000_t75" style="position:absolute;margin-left:156.7pt;margin-top:103.2pt;width:171.3pt;height:2.3pt;z-index:251672576;visibility:visible;mso-wrap-style:square;mso-wrap-distance-left:9pt;mso-wrap-distance-top:0;mso-wrap-distance-right:9pt;mso-wrap-distance-bottom:0;mso-position-horizontal:absolute;mso-position-horizontal-relative:text;mso-position-vertical:absolute;mso-position-vertical-relative:text" o:gfxdata="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">
                 <v:imagedata r:id="rId27" o:title=""/>
               </v:shape>
             </w:pict>
@@ -2192,7 +2236,7 @@
           </mc:Choice>
           <mc:Fallback>
             <w:pict>
-              <v:shape w14:anchorId="3E06F117" id="Ink 35" o:spid="_x0000_s1026" type="#_x0000_t75" style="position:absolute;margin-left:161.85pt;margin-top:122.05pt;width:126.3pt;height:3.05pt;z-index:251671552;visibility:visible;mso-wrap-style:square;mso-wrap-distance-left:9pt;mso-wrap-distance-top:0;mso-wrap-distance-right:9pt;mso-wrap-distance-bottom:0;mso-position-horizontal:absolute;mso-position-horizontal-relative:text;mso-position-vertical:absolute;mso-position-vertical-relative:text" o:gfxdata="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">
+              <v:shape w14:anchorId="25FA4A61" id="Ink 35" o:spid="_x0000_s1026" type="#_x0000_t75" style="position:absolute;margin-left:161.85pt;margin-top:122.05pt;width:126.3pt;height:3.05pt;z-index:251671552;visibility:visible;mso-wrap-style:square;mso-wrap-distance-left:9pt;mso-wrap-distance-top:0;mso-wrap-distance-right:9pt;mso-wrap-distance-bottom:0;mso-position-horizontal:absolute;mso-position-horizontal-relative:text;mso-position-vertical:absolute;mso-position-vertical-relative:text" o:gfxdata="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">
                 <v:imagedata r:id="rId29" o:title=""/>
               </v:shape>
             </w:pict>
@@ -2255,8 +2299,20 @@
           <w:ilvl w:val="0"/>
           <w:numId w:val="1"/>
         </w:numPr>
+        <w:rPr>
+          <w:b/>
+          <w:bCs/>
+          <w:sz w:val="32"/>
+          <w:szCs w:val="32"/>
+        </w:rPr>
       </w:pPr>
       <w:r>
+        <w:rPr>
+          <w:b/>
+          <w:bCs/>
+          <w:sz w:val="32"/>
+          <w:szCs w:val="32"/>
+        </w:rPr>
         <w:t>Product of Array except itself</w:t>
       </w:r>
     </w:p>
@@ -2639,7 +2695,7 @@
                 </mc:Choice>
                 <mc:Fallback>
                   <w:pict>
-                    <v:shape w14:anchorId="4E455E09" id="Ink 42" o:spid="_x0000_s1026" type="#_x0000_t75" style="position:absolute;margin-left:23.65pt;margin-top:-9.35pt;width:212.05pt;height:23.1pt;z-index:251679744;visibility:visible;mso-wrap-style:square;mso-wrap-distance-left:9pt;mso-wrap-distance-top:0;mso-wrap-distance-right:9pt;mso-wrap-distance-bottom:0;mso-position-horizontal:absolute;mso-position-horizontal-relative:text;mso-position-vertical:absolute;mso-position-vertical-relative:text" o:gfxdata="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">
+                    <v:shape w14:anchorId="4C0C5CC0" id="Ink 42" o:spid="_x0000_s1026" type="#_x0000_t75" style="position:absolute;margin-left:23.65pt;margin-top:-9.35pt;width:212.05pt;height:23.1pt;z-index:251679744;visibility:visible;mso-wrap-style:square;mso-wrap-distance-left:9pt;mso-wrap-distance-top:0;mso-wrap-distance-right:9pt;mso-wrap-distance-bottom:0;mso-position-horizontal:absolute;mso-position-horizontal-relative:text;mso-position-vertical:absolute;mso-position-vertical-relative:text" o:gfxdata="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">
                       <v:imagedata r:id="rId32" o:title=""/>
                     </v:shape>
                   </w:pict>
@@ -2851,7 +2907,7 @@
                 </mc:Choice>
                 <mc:Fallback>
                   <w:pict>
-                    <v:shape w14:anchorId="65B48821" id="Ink 45" o:spid="_x0000_s1026" type="#_x0000_t75" style="position:absolute;margin-left:39.05pt;margin-top:-6.65pt;width:39.45pt;height:15.65pt;z-index:251682816;visibility:visible;mso-wrap-style:square;mso-wrap-distance-left:9pt;mso-wrap-distance-top:0;mso-wrap-distance-right:9pt;mso-wrap-distance-bottom:0;mso-position-horizontal:absolute;mso-position-horizontal-relative:text;mso-position-vertical:absolute;mso-position-vertical-relative:text" o:gfxdata="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">
+                    <v:shape w14:anchorId="1DB4FE19" id="Ink 45" o:spid="_x0000_s1026" type="#_x0000_t75" style="position:absolute;margin-left:39.05pt;margin-top:-6.65pt;width:39.45pt;height:15.65pt;z-index:251682816;visibility:visible;mso-wrap-style:square;mso-wrap-distance-left:9pt;mso-wrap-distance-top:0;mso-wrap-distance-right:9pt;mso-wrap-distance-bottom:0;mso-position-horizontal:absolute;mso-position-horizontal-relative:text;mso-position-vertical:absolute;mso-position-vertical-relative:text" o:gfxdata="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">
                       <v:imagedata r:id="rId34" o:title=""/>
                     </v:shape>
                   </w:pict>
@@ -2914,7 +2970,7 @@
                 </mc:Choice>
                 <mc:Fallback>
                   <w:pict>
-                    <v:shape w14:anchorId="23C8B774" id="Ink 44" o:spid="_x0000_s1026" type="#_x0000_t75" style="position:absolute;margin-left:39.35pt;margin-top:-6.7pt;width:31.2pt;height:15.65pt;z-index:251681792;visibility:visible;mso-wrap-style:square;mso-wrap-distance-left:9pt;mso-wrap-distance-top:0;mso-wrap-distance-right:9pt;mso-wrap-distance-bottom:0;mso-position-horizontal:absolute;mso-position-horizontal-relative:text;mso-position-vertical:absolute;mso-position-vertical-relative:text" o:gfxdata="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">
+                    <v:shape w14:anchorId="66525F7D" id="Ink 44" o:spid="_x0000_s1026" type="#_x0000_t75" style="position:absolute;margin-left:39.35pt;margin-top:-6.7pt;width:31.2pt;height:15.65pt;z-index:251681792;visibility:visible;mso-wrap-style:square;mso-wrap-distance-left:9pt;mso-wrap-distance-top:0;mso-wrap-distance-right:9pt;mso-wrap-distance-bottom:0;mso-position-horizontal:absolute;mso-position-horizontal-relative:text;mso-position-vertical:absolute;mso-position-vertical-relative:text" o:gfxdata="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">
                       <v:imagedata r:id="rId36" o:title=""/>
                     </v:shape>
                   </w:pict>
@@ -2977,7 +3033,7 @@
                 </mc:Choice>
                 <mc:Fallback>
                   <w:pict>
-                    <v:shape w14:anchorId="1837F750" id="Ink 43" o:spid="_x0000_s1026" type="#_x0000_t75" style="position:absolute;margin-left:48.8pt;margin-top:-8.35pt;width:28.75pt;height:17.1pt;z-index:251680768;visibility:visible;mso-wrap-style:square;mso-wrap-distance-left:9pt;mso-wrap-distance-top:0;mso-wrap-distance-right:9pt;mso-wrap-distance-bottom:0;mso-position-horizontal:absolute;mso-position-horizontal-relative:text;mso-position-vertical:absolute;mso-position-vertical-relative:text" o:gfxdata="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">
+                    <v:shape w14:anchorId="31DAC80A" id="Ink 43" o:spid="_x0000_s1026" type="#_x0000_t75" style="position:absolute;margin-left:48.8pt;margin-top:-8.35pt;width:28.75pt;height:17.1pt;z-index:251680768;visibility:visible;mso-wrap-style:square;mso-wrap-distance-left:9pt;mso-wrap-distance-top:0;mso-wrap-distance-right:9pt;mso-wrap-distance-bottom:0;mso-position-horizontal:absolute;mso-position-horizontal-relative:text;mso-position-vertical:absolute;mso-position-vertical-relative:text" o:gfxdata="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">
                       <v:imagedata r:id="rId38" o:title=""/>
                     </v:shape>
                   </w:pict>
@@ -3266,7 +3322,7 @@
           </mc:Choice>
           <mc:Fallback>
             <w:pict>
-              <v:shape w14:anchorId="6BD02B0E" id="Ink 55" o:spid="_x0000_s1026" type="#_x0000_t75" style="position:absolute;margin-left:205.5pt;margin-top:221.25pt;width:16.05pt;height:2.5pt;z-index:251693056;visibility:visible;mso-wrap-style:square;mso-wrap-distance-left:9pt;mso-wrap-distance-top:0;mso-wrap-distance-right:9pt;mso-wrap-distance-bottom:0;mso-position-horizontal:absolute;mso-position-horizontal-relative:text;mso-position-vertical:absolute;mso-position-vertical-relative:text" o:gfxdata="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">
+              <v:shape w14:anchorId="43002D00" id="Ink 55" o:spid="_x0000_s1026" type="#_x0000_t75" style="position:absolute;margin-left:205.5pt;margin-top:221.25pt;width:16.05pt;height:2.5pt;z-index:251693056;visibility:visible;mso-wrap-style:square;mso-wrap-distance-left:9pt;mso-wrap-distance-top:0;mso-wrap-distance-right:9pt;mso-wrap-distance-bottom:0;mso-position-horizontal:absolute;mso-position-horizontal-relative:text;mso-position-vertical:absolute;mso-position-vertical-relative:text" o:gfxdata="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">
                 <v:imagedata r:id="rId40" o:title=""/>
               </v:shape>
             </w:pict>
@@ -3312,7 +3368,7 @@
           </mc:Choice>
           <mc:Fallback>
             <w:pict>
-              <v:shape w14:anchorId="2B71D64F" id="Ink 54" o:spid="_x0000_s1026" type="#_x0000_t75" style="position:absolute;margin-left:140.6pt;margin-top:179.25pt;width:119.6pt;height:4.3pt;z-index:251692032;visibility:visible;mso-wrap-style:square;mso-wrap-distance-left:9pt;mso-wrap-distance-top:0;mso-wrap-distance-right:9pt;mso-wrap-distance-bottom:0;mso-position-horizontal:absolute;mso-position-horizontal-relative:text;mso-position-vertical:absolute;mso-position-vertical-relative:text" o:gfxdata="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">
+              <v:shape w14:anchorId="2B6E596B" id="Ink 54" o:spid="_x0000_s1026" type="#_x0000_t75" style="position:absolute;margin-left:140.6pt;margin-top:179.25pt;width:119.6pt;height:4.3pt;z-index:251692032;visibility:visible;mso-wrap-style:square;mso-wrap-distance-left:9pt;mso-wrap-distance-top:0;mso-wrap-distance-right:9pt;mso-wrap-distance-bottom:0;mso-position-horizontal:absolute;mso-position-horizontal-relative:text;mso-position-vertical:absolute;mso-position-vertical-relative:text" o:gfxdata="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">
                 <v:imagedata r:id="rId42" o:title=""/>
               </v:shape>
             </w:pict>
@@ -3358,7 +3414,7 @@
           </mc:Choice>
           <mc:Fallback>
             <w:pict>
-              <v:shape w14:anchorId="458E2C4B" id="Ink 53" o:spid="_x0000_s1026" type="#_x0000_t75" style="position:absolute;margin-left:144.3pt;margin-top:218.55pt;width:120.4pt;height:6.55pt;z-index:251691008;visibility:visible;mso-wrap-style:square;mso-wrap-distance-left:9pt;mso-wrap-distance-top:0;mso-wrap-distance-right:9pt;mso-wrap-distance-bottom:0;mso-position-horizontal:absolute;mso-position-horizontal-relative:text;mso-position-vertical:absolute;mso-position-vertical-relative:text" o:gfxdata="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">
+              <v:shape w14:anchorId="08493123" id="Ink 53" o:spid="_x0000_s1026" type="#_x0000_t75" style="position:absolute;margin-left:144.3pt;margin-top:218.55pt;width:120.4pt;height:6.55pt;z-index:251691008;visibility:visible;mso-wrap-style:square;mso-wrap-distance-left:9pt;mso-wrap-distance-top:0;mso-wrap-distance-right:9pt;mso-wrap-distance-bottom:0;mso-position-horizontal:absolute;mso-position-horizontal-relative:text;mso-position-vertical:absolute;mso-position-vertical-relative:text" o:gfxdata="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">
                 <v:imagedata r:id="rId44" o:title=""/>
               </v:shape>
             </w:pict>
@@ -3404,7 +3460,7 @@
           </mc:Choice>
           <mc:Fallback>
             <w:pict>
-              <v:shape w14:anchorId="1F15EDDC" id="Ink 50" o:spid="_x0000_s1026" type="#_x0000_t75" style="position:absolute;margin-left:251.9pt;margin-top:240.2pt;width:22.4pt;height:2.8pt;z-index:251687936;visibility:visible;mso-wrap-style:square;mso-wrap-distance-left:9pt;mso-wrap-distance-top:0;mso-wrap-distance-right:9pt;mso-wrap-distance-bottom:0;mso-position-horizontal:absolute;mso-position-horizontal-relative:text;mso-position-vertical:absolute;mso-position-vertical-relative:text" o:gfxdata="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">
+              <v:shape w14:anchorId="33466D1D" id="Ink 50" o:spid="_x0000_s1026" type="#_x0000_t75" style="position:absolute;margin-left:251.9pt;margin-top:240.2pt;width:22.4pt;height:2.8pt;z-index:251687936;visibility:visible;mso-wrap-style:square;mso-wrap-distance-left:9pt;mso-wrap-distance-top:0;mso-wrap-distance-right:9pt;mso-wrap-distance-bottom:0;mso-position-horizontal:absolute;mso-position-horizontal-relative:text;mso-position-vertical:absolute;mso-position-vertical-relative:text" o:gfxdata="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">
                 <v:imagedata r:id="rId46" o:title=""/>
               </v:shape>
             </w:pict>
@@ -3450,7 +3506,7 @@
           </mc:Choice>
           <mc:Fallback>
             <w:pict>
-              <v:shape w14:anchorId="46888FA4" id="Ink 49" o:spid="_x0000_s1026" type="#_x0000_t75" style="position:absolute;margin-left:259.2pt;margin-top:199.3pt;width:26.35pt;height:2.45pt;z-index:251686912;visibility:visible;mso-wrap-style:square;mso-wrap-distance-left:9pt;mso-wrap-distance-top:0;mso-wrap-distance-right:9pt;mso-wrap-distance-bottom:0;mso-position-horizontal:absolute;mso-position-horizontal-relative:text;mso-position-vertical:absolute;mso-position-vertical-relative:text" o:gfxdata="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">
+              <v:shape w14:anchorId="3A9E9843" id="Ink 49" o:spid="_x0000_s1026" type="#_x0000_t75" style="position:absolute;margin-left:259.2pt;margin-top:199.3pt;width:26.35pt;height:2.45pt;z-index:251686912;visibility:visible;mso-wrap-style:square;mso-wrap-distance-left:9pt;mso-wrap-distance-top:0;mso-wrap-distance-right:9pt;mso-wrap-distance-bottom:0;mso-position-horizontal:absolute;mso-position-horizontal-relative:text;mso-position-vertical:absolute;mso-position-vertical-relative:text" o:gfxdata="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">
                 <v:imagedata r:id="rId48" o:title=""/>
               </v:shape>
             </w:pict>
@@ -3496,7 +3552,7 @@
           </mc:Choice>
           <mc:Fallback>
             <w:pict>
-              <v:shape w14:anchorId="23202B18" id="Ink 48" o:spid="_x0000_s1026" type="#_x0000_t75" style="position:absolute;margin-left:247pt;margin-top:157.75pt;width:20.7pt;height:2.35pt;z-index:251685888;visibility:visible;mso-wrap-style:square;mso-wrap-distance-left:9pt;mso-wrap-distance-top:0;mso-wrap-distance-right:9pt;mso-wrap-distance-bottom:0;mso-position-horizontal:absolute;mso-position-horizontal-relative:text;mso-position-vertical:absolute;mso-position-vertical-relative:text" o:gfxdata="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">
+              <v:shape w14:anchorId="670DDE00" id="Ink 48" o:spid="_x0000_s1026" type="#_x0000_t75" style="position:absolute;margin-left:247pt;margin-top:157.75pt;width:20.7pt;height:2.35pt;z-index:251685888;visibility:visible;mso-wrap-style:square;mso-wrap-distance-left:9pt;mso-wrap-distance-top:0;mso-wrap-distance-right:9pt;mso-wrap-distance-bottom:0;mso-position-horizontal:absolute;mso-position-horizontal-relative:text;mso-position-vertical:absolute;mso-position-vertical-relative:text" o:gfxdata="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">
                 <v:imagedata r:id="rId50" o:title=""/>
               </v:shape>
             </w:pict>
@@ -3542,7 +3598,7 @@
           </mc:Choice>
           <mc:Fallback>
             <w:pict>
-              <v:shape w14:anchorId="3B8FE793" id="Ink 47" o:spid="_x0000_s1026" type="#_x0000_t75" style="position:absolute;margin-left:206.05pt;margin-top:144.65pt;width:17.35pt;height:1.75pt;z-index:251684864;visibility:visible;mso-wrap-style:square;mso-wrap-distance-left:9pt;mso-wrap-distance-top:0;mso-wrap-distance-right:9pt;mso-wrap-distance-bottom:0;mso-position-horizontal:absolute;mso-position-horizontal-relative:text;mso-position-vertical:absolute;mso-position-vertical-relative:text" o:gfxdata="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">
+              <v:shape w14:anchorId="4490039A" id="Ink 47" o:spid="_x0000_s1026" type="#_x0000_t75" style="position:absolute;margin-left:206.05pt;margin-top:144.65pt;width:17.35pt;height:1.75pt;z-index:251684864;visibility:visible;mso-wrap-style:square;mso-wrap-distance-left:9pt;mso-wrap-distance-top:0;mso-wrap-distance-right:9pt;mso-wrap-distance-bottom:0;mso-position-horizontal:absolute;mso-position-horizontal-relative:text;mso-position-vertical:absolute;mso-position-vertical-relative:text" o:gfxdata="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">
                 <v:imagedata r:id="rId52" o:title=""/>
               </v:shape>
             </w:pict>
@@ -3588,7 +3644,7 @@
           </mc:Choice>
           <mc:Fallback>
             <w:pict>
-              <v:shape w14:anchorId="2A3B3885" id="Ink 46" o:spid="_x0000_s1026" type="#_x0000_t75" style="position:absolute;margin-left:139.45pt;margin-top:130.85pt;width:52.05pt;height:2.2pt;z-index:251683840;visibility:visible;mso-wrap-style:square;mso-wrap-distance-left:9pt;mso-wrap-distance-top:0;mso-wrap-distance-right:9pt;mso-wrap-distance-bottom:0;mso-position-horizontal:absolute;mso-position-horizontal-relative:text;mso-position-vertical:absolute;mso-position-vertical-relative:text" o:gfxdata="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">
+              <v:shape w14:anchorId="5AF3BECD" id="Ink 46" o:spid="_x0000_s1026" type="#_x0000_t75" style="position:absolute;margin-left:139.45pt;margin-top:130.85pt;width:52.05pt;height:2.2pt;z-index:251683840;visibility:visible;mso-wrap-style:square;mso-wrap-distance-left:9pt;mso-wrap-distance-top:0;mso-wrap-distance-right:9pt;mso-wrap-distance-bottom:0;mso-position-horizontal:absolute;mso-position-horizontal-relative:text;mso-position-vertical:absolute;mso-position-vertical-relative:text" o:gfxdata="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">
                 <v:imagedata r:id="rId54" o:title=""/>
               </v:shape>
             </w:pict>
@@ -3958,7 +4014,7 @@
                 </mc:Choice>
                 <mc:Fallback>
                   <w:pict>
-                    <v:shape w14:anchorId="170BEE29" id="Ink 56" o:spid="_x0000_s1026" type="#_x0000_t75" style="position:absolute;margin-left:24.05pt;margin-top:-6.5pt;width:47.6pt;height:14.9pt;z-index:251694080;visibility:visible;mso-wrap-style:square;mso-wrap-distance-left:9pt;mso-wrap-distance-top:0;mso-wrap-distance-right:9pt;mso-wrap-distance-bottom:0;mso-position-horizontal:absolute;mso-position-horizontal-relative:text;mso-position-vertical:absolute;mso-position-vertical-relative:text" o:gfxdata="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">
+                    <v:shape w14:anchorId="5E58FAEE" id="Ink 56" o:spid="_x0000_s1026" type="#_x0000_t75" style="position:absolute;margin-left:24.05pt;margin-top:-6.5pt;width:47.6pt;height:14.9pt;z-index:251694080;visibility:visible;mso-wrap-style:square;mso-wrap-distance-left:9pt;mso-wrap-distance-top:0;mso-wrap-distance-right:9pt;mso-wrap-distance-bottom:0;mso-position-horizontal:absolute;mso-position-horizontal-relative:text;mso-position-vertical:absolute;mso-position-vertical-relative:text" o:gfxdata="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">
                       <v:imagedata r:id="rId57" o:title=""/>
                     </v:shape>
                   </w:pict>
@@ -4026,7 +4082,7 @@
                 </mc:Choice>
                 <mc:Fallback>
                   <w:pict>
-                    <v:shape w14:anchorId="4E3FEDF1" id="Ink 57" o:spid="_x0000_s1026" type="#_x0000_t75" style="position:absolute;margin-left:15.2pt;margin-top:-8.7pt;width:46.4pt;height:19.65pt;z-index:251695104;visibility:visible;mso-wrap-style:square;mso-wrap-distance-left:9pt;mso-wrap-distance-top:0;mso-wrap-distance-right:9pt;mso-wrap-distance-bottom:0;mso-position-horizontal:absolute;mso-position-horizontal-relative:text;mso-position-vertical:absolute;mso-position-vertical-relative:text" o:gfxdata="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">
+                    <v:shape w14:anchorId="379524BA" id="Ink 57" o:spid="_x0000_s1026" type="#_x0000_t75" style="position:absolute;margin-left:15.2pt;margin-top:-8.7pt;width:46.4pt;height:19.65pt;z-index:251695104;visibility:visible;mso-wrap-style:square;mso-wrap-distance-left:9pt;mso-wrap-distance-top:0;mso-wrap-distance-right:9pt;mso-wrap-distance-bottom:0;mso-position-horizontal:absolute;mso-position-horizontal-relative:text;mso-position-vertical:absolute;mso-position-vertical-relative:text" o:gfxdata="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">
                       <v:imagedata r:id="rId59" o:title=""/>
                     </v:shape>
                   </w:pict>
@@ -4092,7 +4148,7 @@
                 </mc:Choice>
                 <mc:Fallback>
                   <w:pict>
-                    <v:shape w14:anchorId="4816839D" id="Ink 58" o:spid="_x0000_s1026" type="#_x0000_t75" style="position:absolute;margin-left:21.4pt;margin-top:-7.9pt;width:57.25pt;height:19.85pt;z-index:251696128;visibility:visible;mso-wrap-style:square;mso-wrap-distance-left:9pt;mso-wrap-distance-top:0;mso-wrap-distance-right:9pt;mso-wrap-distance-bottom:0;mso-position-horizontal:absolute;mso-position-horizontal-relative:text;mso-position-vertical:absolute;mso-position-vertical-relative:text" o:gfxdata="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">
+                    <v:shape w14:anchorId="0E9BB340" id="Ink 58" o:spid="_x0000_s1026" type="#_x0000_t75" style="position:absolute;margin-left:21.4pt;margin-top:-7.9pt;width:57.25pt;height:19.85pt;z-index:251696128;visibility:visible;mso-wrap-style:square;mso-wrap-distance-left:9pt;mso-wrap-distance-top:0;mso-wrap-distance-right:9pt;mso-wrap-distance-bottom:0;mso-position-horizontal:absolute;mso-position-horizontal-relative:text;mso-position-vertical:absolute;mso-position-vertical-relative:text" o:gfxdata="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">
                       <v:imagedata r:id="rId61" o:title=""/>
                     </v:shape>
                   </w:pict>
@@ -4595,7 +4651,7 @@
                 </mc:Choice>
                 <mc:Fallback>
                   <w:pict>
-                    <v:shape w14:anchorId="3400861C" id="Ink 85" o:spid="_x0000_s1026" type="#_x0000_t75" style="position:absolute;margin-left:15.35pt;margin-top:-22.95pt;width:68.45pt;height:51.1pt;z-index:251722752;visibility:visible;mso-wrap-style:square;mso-wrap-distance-left:9pt;mso-wrap-distance-top:0;mso-wrap-distance-right:9pt;mso-wrap-distance-bottom:0;mso-position-horizontal:absolute;mso-position-horizontal-relative:text;mso-position-vertical:absolute;mso-position-vertical-relative:text" o:gfxdata="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">
+                    <v:shape w14:anchorId="1CAF1BD2" id="Ink 85" o:spid="_x0000_s1026" type="#_x0000_t75" style="position:absolute;margin-left:15.35pt;margin-top:-22.95pt;width:68.45pt;height:51.1pt;z-index:251722752;visibility:visible;mso-wrap-style:square;mso-wrap-distance-left:9pt;mso-wrap-distance-top:0;mso-wrap-distance-right:9pt;mso-wrap-distance-bottom:0;mso-position-horizontal:absolute;mso-position-horizontal-relative:text;mso-position-vertical:absolute;mso-position-vertical-relative:text" o:gfxdata="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">
                       <v:imagedata r:id="rId63" o:title=""/>
                     </v:shape>
                   </w:pict>
@@ -4665,7 +4721,7 @@
                 </mc:Choice>
                 <mc:Fallback>
                   <w:pict>
-                    <v:shape w14:anchorId="7B470DE6" id="Ink 78" o:spid="_x0000_s1026" type="#_x0000_t75" style="position:absolute;margin-left:18.05pt;margin-top:-22.85pt;width:47.2pt;height:51.85pt;z-index:251715584;visibility:visible;mso-wrap-style:square;mso-wrap-distance-left:9pt;mso-wrap-distance-top:0;mso-wrap-distance-right:9pt;mso-wrap-distance-bottom:0;mso-position-horizontal:absolute;mso-position-horizontal-relative:text;mso-position-vertical:absolute;mso-position-vertical-relative:text" o:gfxdata="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">
+                    <v:shape w14:anchorId="53EAD64C" id="Ink 78" o:spid="_x0000_s1026" type="#_x0000_t75" style="position:absolute;margin-left:18.05pt;margin-top:-22.85pt;width:47.2pt;height:51.85pt;z-index:251715584;visibility:visible;mso-wrap-style:square;mso-wrap-distance-left:9pt;mso-wrap-distance-top:0;mso-wrap-distance-right:9pt;mso-wrap-distance-bottom:0;mso-position-horizontal:absolute;mso-position-horizontal-relative:text;mso-position-vertical:absolute;mso-position-vertical-relative:text" o:gfxdata="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">
                       <v:imagedata r:id="rId65" o:title=""/>
                     </v:shape>
                   </w:pict>
@@ -4735,7 +4791,7 @@
                 </mc:Choice>
                 <mc:Fallback>
                   <w:pict>
-                    <v:shape w14:anchorId="4F7AC019" id="Ink 92" o:spid="_x0000_s1026" type="#_x0000_t75" style="position:absolute;margin-left:9.95pt;margin-top:-21.45pt;width:95.85pt;height:52.85pt;z-index:251729920;visibility:visible;mso-wrap-style:square;mso-wrap-distance-left:9pt;mso-wrap-distance-top:0;mso-wrap-distance-right:9pt;mso-wrap-distance-bottom:0;mso-position-horizontal:absolute;mso-position-horizontal-relative:text;mso-position-vertical:absolute;mso-position-vertical-relative:text" o:gfxdata="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">
+                    <v:shape w14:anchorId="6D94B938" id="Ink 92" o:spid="_x0000_s1026" type="#_x0000_t75" style="position:absolute;margin-left:9.95pt;margin-top:-21.45pt;width:95.85pt;height:52.85pt;z-index:251729920;visibility:visible;mso-wrap-style:square;mso-wrap-distance-left:9pt;mso-wrap-distance-top:0;mso-wrap-distance-right:9pt;mso-wrap-distance-bottom:0;mso-position-horizontal:absolute;mso-position-horizontal-relative:text;mso-position-vertical:absolute;mso-position-vertical-relative:text" o:gfxdata="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">
                       <v:imagedata r:id="rId67" o:title=""/>
                     </v:shape>
                   </w:pict>
@@ -4926,7 +4982,7 @@
           </mc:Choice>
           <mc:Fallback>
             <w:pict>
-              <v:shape w14:anchorId="2721DB0E" id="Ink 101" o:spid="_x0000_s1026" type="#_x0000_t75" style="position:absolute;margin-left:365.85pt;margin-top:57.4pt;width:12.45pt;height:12.35pt;z-index:251739136;visibility:visible;mso-wrap-style:square;mso-wrap-distance-left:9pt;mso-wrap-distance-top:0;mso-wrap-distance-right:9pt;mso-wrap-distance-bottom:0;mso-position-horizontal:absolute;mso-position-horizontal-relative:text;mso-position-vertical:absolute;mso-position-vertical-relative:text" o:gfxdata="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">
+              <v:shape w14:anchorId="23172178" id="Ink 101" o:spid="_x0000_s1026" type="#_x0000_t75" style="position:absolute;margin-left:365.85pt;margin-top:57.4pt;width:12.45pt;height:12.35pt;z-index:251739136;visibility:visible;mso-wrap-style:square;mso-wrap-distance-left:9pt;mso-wrap-distance-top:0;mso-wrap-distance-right:9pt;mso-wrap-distance-bottom:0;mso-position-horizontal:absolute;mso-position-horizontal-relative:text;mso-position-vertical:absolute;mso-position-vertical-relative:text" o:gfxdata="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">
                 <v:imagedata r:id="rId69" o:title=""/>
               </v:shape>
             </w:pict>
@@ -4972,7 +5028,7 @@
           </mc:Choice>
           <mc:Fallback>
             <w:pict>
-              <v:shape w14:anchorId="3FA8C6ED" id="Ink 100" o:spid="_x0000_s1026" type="#_x0000_t75" style="position:absolute;margin-left:262.05pt;margin-top:5.3pt;width:104.65pt;height:190.1pt;z-index:251738112;visibility:visible;mso-wrap-style:square;mso-wrap-distance-left:9pt;mso-wrap-distance-top:0;mso-wrap-distance-right:9pt;mso-wrap-distance-bottom:0;mso-position-horizontal:absolute;mso-position-horizontal-relative:text;mso-position-vertical:absolute;mso-position-vertical-relative:text" o:gfxdata="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">
+              <v:shape w14:anchorId="76BABBB1" id="Ink 100" o:spid="_x0000_s1026" type="#_x0000_t75" style="position:absolute;margin-left:262.05pt;margin-top:5.3pt;width:104.65pt;height:190.1pt;z-index:251738112;visibility:visible;mso-wrap-style:square;mso-wrap-distance-left:9pt;mso-wrap-distance-top:0;mso-wrap-distance-right:9pt;mso-wrap-distance-bottom:0;mso-position-horizontal:absolute;mso-position-horizontal-relative:text;mso-position-vertical:absolute;mso-position-vertical-relative:text" o:gfxdata="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">
                 <v:imagedata r:id="rId71" o:title=""/>
               </v:shape>
             </w:pict>
@@ -5046,8 +5102,20 @@
           <w:ilvl w:val="0"/>
           <w:numId w:val="1"/>
         </w:numPr>
+        <w:rPr>
+          <w:b/>
+          <w:bCs/>
+          <w:sz w:val="32"/>
+          <w:szCs w:val="32"/>
+        </w:rPr>
       </w:pPr>
       <w:r>
+        <w:rPr>
+          <w:b/>
+          <w:bCs/>
+          <w:sz w:val="32"/>
+          <w:szCs w:val="32"/>
+        </w:rPr>
         <w:t>Maximum Subarray</w:t>
       </w:r>
     </w:p>
@@ -5092,6 +5160,9 @@
       </w:r>
     </w:p>
     <w:p>
+      <w:pPr>
+        <w:ind w:left="360"/>
+      </w:pPr>
       <w:r>
         <w:t>Explanation: The subarray [</w:t>
       </w:r>
@@ -5105,6 +5176,39 @@
       </w:r>
     </w:p>
     <w:p/>
+    <w:p>
+      <w:pPr>
+        <w:rPr>
+          <w:b/>
+          <w:bCs/>
+        </w:rPr>
+      </w:pPr>
+      <w:proofErr w:type="spellStart"/>
+      <w:r>
+        <w:rPr>
+          <w:b/>
+          <w:bCs/>
+        </w:rPr>
+        <w:t>Kadane</w:t>
+      </w:r>
+      <w:proofErr w:type="spellEnd"/>
+      <w:r>
+        <w:rPr>
+          <w:b/>
+          <w:bCs/>
+        </w:rPr>
+        <w:t xml:space="preserve"> </w:t>
+      </w:r>
+      <w:proofErr w:type="gramStart"/>
+      <w:r>
+        <w:rPr>
+          <w:b/>
+          <w:bCs/>
+        </w:rPr>
+        <w:t>Algorithm :</w:t>
+      </w:r>
+      <w:proofErr w:type="gramEnd"/>
+    </w:p>
     <w:tbl>
       <w:tblPr>
         <w:tblStyle w:val="TableGrid"/>
@@ -5234,7 +5338,7 @@
           </mc:Choice>
           <mc:Fallback>
             <w:pict>
-              <v:shape w14:anchorId="28EAB2C4" id="Ink 103" o:spid="_x0000_s1026" type="#_x0000_t75" style="position:absolute;margin-left:237.05pt;margin-top:177.05pt;width:12.9pt;height:15pt;z-index:251741184;visibility:visible;mso-wrap-style:square;mso-wrap-distance-left:9pt;mso-wrap-distance-top:0;mso-wrap-distance-right:9pt;mso-wrap-distance-bottom:0;mso-position-horizontal:absolute;mso-position-horizontal-relative:text;mso-position-vertical:absolute;mso-position-vertical-relative:text" o:gfxdata="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">
+              <v:shape w14:anchorId="315CE668" id="Ink 103" o:spid="_x0000_s1026" type="#_x0000_t75" style="position:absolute;margin-left:237.05pt;margin-top:177.05pt;width:12.9pt;height:15pt;z-index:251741184;visibility:visible;mso-wrap-style:square;mso-wrap-distance-left:9pt;mso-wrap-distance-top:0;mso-wrap-distance-right:9pt;mso-wrap-distance-bottom:0;mso-position-horizontal:absolute;mso-position-horizontal-relative:text;mso-position-vertical:absolute;mso-position-vertical-relative:text" o:gfxdata="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">
                 <v:imagedata r:id="rId74" o:title=""/>
               </v:shape>
             </w:pict>
@@ -5280,7 +5384,7 @@
           </mc:Choice>
           <mc:Fallback>
             <w:pict>
-              <v:shape w14:anchorId="2033FF60" id="Ink 102" o:spid="_x0000_s1026" type="#_x0000_t75" style="position:absolute;margin-left:263.35pt;margin-top:158.35pt;width:1.45pt;height:13.85pt;z-index:251740160;visibility:visible;mso-wrap-style:square;mso-wrap-distance-left:9pt;mso-wrap-distance-top:0;mso-wrap-distance-right:9pt;mso-wrap-distance-bottom:0;mso-position-horizontal:absolute;mso-position-horizontal-relative:text;mso-position-vertical:absolute;mso-position-vertical-relative:text" o:gfxdata="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">
+              <v:shape w14:anchorId="30133F3B" id="Ink 102" o:spid="_x0000_s1026" type="#_x0000_t75" style="position:absolute;margin-left:263.35pt;margin-top:158.35pt;width:1.45pt;height:13.85pt;z-index:251740160;visibility:visible;mso-wrap-style:square;mso-wrap-distance-left:9pt;mso-wrap-distance-top:0;mso-wrap-distance-right:9pt;mso-wrap-distance-bottom:0;mso-position-horizontal:absolute;mso-position-horizontal-relative:text;mso-position-vertical:absolute;mso-position-vertical-relative:text" o:gfxdata="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">
                 <v:imagedata r:id="rId76" o:title=""/>
               </v:shape>
             </w:pict>
@@ -5326,6 +5430,1080 @@
       </w:r>
     </w:p>
     <w:p/>
+    <w:p>
+      <w:pPr>
+        <w:rPr>
+          <w:b/>
+          <w:bCs/>
+        </w:rPr>
+      </w:pPr>
+      <w:r>
+        <w:rPr>
+          <w:b/>
+          <w:bCs/>
+        </w:rPr>
+        <w:t>Dynamic Programming</w:t>
+      </w:r>
+      <w:r>
+        <w:rPr>
+          <w:b/>
+          <w:bCs/>
+        </w:rPr>
+        <w:t>:</w:t>
+      </w:r>
+    </w:p>
+    <w:p>
+      <w:pPr>
+        <w:rPr>
+          <w:b/>
+          <w:bCs/>
+        </w:rPr>
+      </w:pPr>
+    </w:p>
+    <w:p>
+      <w:pPr>
+        <w:rPr>
+          <w:b/>
+          <w:bCs/>
+        </w:rPr>
+      </w:pPr>
+    </w:p>
+    <w:p>
+      <w:pPr>
+        <w:pStyle w:val="ListParagraph"/>
+        <w:numPr>
+          <w:ilvl w:val="0"/>
+          <w:numId w:val="1"/>
+        </w:numPr>
+        <w:rPr>
+          <w:b/>
+          <w:bCs/>
+          <w:sz w:val="32"/>
+          <w:szCs w:val="32"/>
+        </w:rPr>
+      </w:pPr>
+      <w:r>
+        <w:rPr>
+          <w:b/>
+          <w:bCs/>
+          <w:sz w:val="32"/>
+          <w:szCs w:val="32"/>
+        </w:rPr>
+        <w:t>Maximum Product Sum</w:t>
+      </w:r>
+    </w:p>
+    <w:p>
+      <w:r>
+        <w:t xml:space="preserve">Given an integer array </w:t>
+      </w:r>
+      <w:proofErr w:type="spellStart"/>
+      <w:r>
+        <w:t>nums</w:t>
+      </w:r>
+      <w:proofErr w:type="spellEnd"/>
+      <w:r>
+        <w:t>, find a subarray that has the largest product, and return the product.</w:t>
+      </w:r>
+      <w:r>
+        <w:t xml:space="preserve"> </w:t>
+      </w:r>
+      <w:r>
+        <w:t>The test cases are generated so that the answer will fit in a 32-bit integer.</w:t>
+      </w:r>
+    </w:p>
+    <w:p/>
+    <w:p>
+      <w:r>
+        <w:t>Example 1:</w:t>
+      </w:r>
+    </w:p>
+    <w:p>
+      <w:r>
+        <w:t xml:space="preserve">Input: </w:t>
+      </w:r>
+      <w:proofErr w:type="spellStart"/>
+      <w:r>
+        <w:t>nums</w:t>
+      </w:r>
+      <w:proofErr w:type="spellEnd"/>
+      <w:r>
+        <w:t xml:space="preserve"> = [2,</w:t>
+      </w:r>
+      <w:proofErr w:type="gramStart"/>
+      <w:r>
+        <w:t>3,-</w:t>
+      </w:r>
+      <w:proofErr w:type="gramEnd"/>
+      <w:r>
+        <w:t>2,4]</w:t>
+      </w:r>
+    </w:p>
+    <w:p>
+      <w:r>
+        <w:t>Output: 6</w:t>
+      </w:r>
+    </w:p>
+    <w:p>
+      <w:r>
+        <w:t>Explanation: [2,3] has the largest product 6.</w:t>
+      </w:r>
+    </w:p>
+    <w:p/>
+    <w:p>
+      <w:r>
+        <w:t>Example 2:</w:t>
+      </w:r>
+    </w:p>
+    <w:p>
+      <w:r>
+        <w:t xml:space="preserve">Input: </w:t>
+      </w:r>
+      <w:proofErr w:type="spellStart"/>
+      <w:r>
+        <w:t>nums</w:t>
+      </w:r>
+      <w:proofErr w:type="spellEnd"/>
+      <w:r>
+        <w:t xml:space="preserve"> = [-2,</w:t>
+      </w:r>
+      <w:proofErr w:type="gramStart"/>
+      <w:r>
+        <w:t>0,-</w:t>
+      </w:r>
+      <w:proofErr w:type="gramEnd"/>
+      <w:r>
+        <w:t>1]</w:t>
+      </w:r>
+    </w:p>
+    <w:p>
+      <w:r>
+        <w:t>Output: 0</w:t>
+      </w:r>
+    </w:p>
+    <w:p>
+      <w:r>
+        <w:t>Explanation: The result cannot be 2, because [-</w:t>
+      </w:r>
+      <w:proofErr w:type="gramStart"/>
+      <w:r>
+        <w:t>2,-</w:t>
+      </w:r>
+      <w:proofErr w:type="gramEnd"/>
+      <w:r>
+        <w:t>1] is not a subarray.</w:t>
+      </w:r>
+    </w:p>
+    <w:p>
+      <w:pPr>
+        <w:rPr>
+          <w:b/>
+          <w:bCs/>
+        </w:rPr>
+      </w:pPr>
+      <w:r>
+        <w:rPr>
+          <w:b/>
+          <w:bCs/>
+        </w:rPr>
+        <w:drawing>
+          <wp:inline distT="0" distB="0" distL="0" distR="0" wp14:anchorId="4D9FDC2C" wp14:editId="56D082A6">
+            <wp:extent cx="4631991" cy="3073400"/>
+            <wp:effectExtent l="0" t="0" r="3810" b="0"/>
+            <wp:docPr id="1687938246" name="Picture 1" descr="A computer screen shot of a program code&#10;&#10;Description automatically generated"/>
+            <wp:cNvGraphicFramePr>
+              <a:graphicFrameLocks xmlns:a="http://schemas.openxmlformats.org/drawingml/2006/main" noChangeAspect="1"/>
+            </wp:cNvGraphicFramePr>
+            <a:graphic xmlns:a="http://schemas.openxmlformats.org/drawingml/2006/main">
+              <a:graphicData uri="http://schemas.openxmlformats.org/drawingml/2006/picture">
+                <pic:pic xmlns:pic="http://schemas.openxmlformats.org/drawingml/2006/picture">
+                  <pic:nvPicPr>
+                    <pic:cNvPr id="1687938246" name="Picture 1" descr="A computer screen shot of a program code&#10;&#10;Description automatically generated"/>
+                    <pic:cNvPicPr/>
+                  </pic:nvPicPr>
+                  <pic:blipFill>
+                    <a:blip r:embed="rId78"/>
+                    <a:stretch>
+                      <a:fillRect/>
+                    </a:stretch>
+                  </pic:blipFill>
+                  <pic:spPr>
+                    <a:xfrm>
+                      <a:off x="0" y="0"/>
+                      <a:ext cx="4667413" cy="3096903"/>
+                    </a:xfrm>
+                    <a:prstGeom prst="rect">
+                      <a:avLst/>
+                    </a:prstGeom>
+                  </pic:spPr>
+                </pic:pic>
+              </a:graphicData>
+            </a:graphic>
+          </wp:inline>
+        </w:drawing>
+      </w:r>
+    </w:p>
+    <w:p>
+      <w:pPr>
+        <w:rPr>
+          <w:b/>
+          <w:bCs/>
+        </w:rPr>
+      </w:pPr>
+    </w:p>
+    <w:p>
+      <w:pPr>
+        <w:rPr>
+          <w:b/>
+          <w:bCs/>
+        </w:rPr>
+      </w:pPr>
+    </w:p>
+    <w:p>
+      <w:pPr>
+        <w:rPr>
+          <w:b/>
+          <w:bCs/>
+        </w:rPr>
+      </w:pPr>
+    </w:p>
+    <w:p>
+      <w:pPr>
+        <w:rPr>
+          <w:b/>
+          <w:bCs/>
+        </w:rPr>
+      </w:pPr>
+    </w:p>
+    <w:p>
+      <w:pPr>
+        <w:rPr>
+          <w:b/>
+          <w:bCs/>
+        </w:rPr>
+      </w:pPr>
+    </w:p>
+    <w:p>
+      <w:pPr>
+        <w:rPr>
+          <w:b/>
+          <w:bCs/>
+        </w:rPr>
+      </w:pPr>
+    </w:p>
+    <w:p>
+      <w:pPr>
+        <w:rPr>
+          <w:b/>
+          <w:bCs/>
+        </w:rPr>
+      </w:pPr>
+    </w:p>
+    <w:p>
+      <w:pPr>
+        <w:rPr>
+          <w:b/>
+          <w:bCs/>
+        </w:rPr>
+      </w:pPr>
+    </w:p>
+    <w:p>
+      <w:pPr>
+        <w:rPr>
+          <w:b/>
+          <w:bCs/>
+        </w:rPr>
+      </w:pPr>
+    </w:p>
+    <w:p>
+      <w:pPr>
+        <w:rPr>
+          <w:b/>
+          <w:bCs/>
+        </w:rPr>
+      </w:pPr>
+    </w:p>
+    <w:p>
+      <w:pPr>
+        <w:rPr>
+          <w:b/>
+          <w:bCs/>
+        </w:rPr>
+      </w:pPr>
+    </w:p>
+    <w:p>
+      <w:pPr>
+        <w:rPr>
+          <w:b/>
+          <w:bCs/>
+        </w:rPr>
+      </w:pPr>
+    </w:p>
+    <w:p>
+      <w:pPr>
+        <w:rPr>
+          <w:b/>
+          <w:bCs/>
+        </w:rPr>
+      </w:pPr>
+    </w:p>
+    <w:p>
+      <w:pPr>
+        <w:rPr>
+          <w:b/>
+          <w:bCs/>
+        </w:rPr>
+      </w:pPr>
+    </w:p>
+    <w:p>
+      <w:pPr>
+        <w:rPr>
+          <w:b/>
+          <w:bCs/>
+        </w:rPr>
+      </w:pPr>
+    </w:p>
+    <w:p>
+      <w:pPr>
+        <w:pStyle w:val="ListParagraph"/>
+        <w:numPr>
+          <w:ilvl w:val="0"/>
+          <w:numId w:val="1"/>
+        </w:numPr>
+        <w:rPr>
+          <w:b/>
+          <w:bCs/>
+          <w:sz w:val="32"/>
+          <w:szCs w:val="32"/>
+        </w:rPr>
+      </w:pPr>
+      <w:r>
+        <w:rPr>
+          <w:b/>
+          <w:bCs/>
+          <w:sz w:val="32"/>
+          <w:szCs w:val="32"/>
+        </w:rPr>
+        <w:lastRenderedPageBreak/>
+        <w:t>Find Minimum in Rotated Sorted Array</w:t>
+      </w:r>
+    </w:p>
+    <w:tbl>
+      <w:tblPr>
+        <w:tblStyle w:val="TableGrid"/>
+        <w:tblW w:w="0" w:type="auto"/>
+        <w:tblBorders>
+          <w:top w:val="none" w:sz="0" w:space="0" w:color="auto"/>
+          <w:left w:val="none" w:sz="0" w:space="0" w:color="auto"/>
+          <w:bottom w:val="none" w:sz="0" w:space="0" w:color="auto"/>
+          <w:right w:val="none" w:sz="0" w:space="0" w:color="auto"/>
+          <w:insideH w:val="none" w:sz="0" w:space="0" w:color="auto"/>
+          <w:insideV w:val="none" w:sz="0" w:space="0" w:color="auto"/>
+        </w:tblBorders>
+        <w:tblLook w:val="04A0" w:firstRow="1" w:lastRow="0" w:firstColumn="1" w:lastColumn="0" w:noHBand="0" w:noVBand="1"/>
+      </w:tblPr>
+      <w:tblGrid>
+        <w:gridCol w:w="3325"/>
+        <w:gridCol w:w="3600"/>
+      </w:tblGrid>
+      <w:tr>
+        <w:tc>
+          <w:tcPr>
+            <w:tcW w:w="3325" w:type="dxa"/>
+            <w:tcBorders>
+              <w:right w:val="single" w:sz="4" w:space="0" w:color="auto"/>
+            </w:tcBorders>
+          </w:tcPr>
+          <w:p>
+            <w:pPr>
+              <w:ind w:left="360"/>
+            </w:pPr>
+            <w:r>
+              <w:t>Example 1:</w:t>
+            </w:r>
+          </w:p>
+          <w:p>
+            <w:pPr>
+              <w:ind w:left="360"/>
+            </w:pPr>
+            <w:r>
+              <w:t xml:space="preserve">Input: </w:t>
+            </w:r>
+            <w:proofErr w:type="spellStart"/>
+            <w:r>
+              <w:t>nums</w:t>
+            </w:r>
+            <w:proofErr w:type="spellEnd"/>
+            <w:r>
+              <w:t xml:space="preserve"> = [3,4,5,1,2]</w:t>
+            </w:r>
+          </w:p>
+          <w:p>
+            <w:pPr>
+              <w:ind w:left="360"/>
+              <w:rPr>
+                <w:b/>
+                <w:bCs/>
+                <w:sz w:val="32"/>
+                <w:szCs w:val="32"/>
+              </w:rPr>
+            </w:pPr>
+            <w:r>
+              <w:t>Output: 1</w:t>
+            </w:r>
+          </w:p>
+        </w:tc>
+        <w:tc>
+          <w:tcPr>
+            <w:tcW w:w="3600" w:type="dxa"/>
+            <w:tcBorders>
+              <w:left w:val="single" w:sz="4" w:space="0" w:color="auto"/>
+            </w:tcBorders>
+          </w:tcPr>
+          <w:p>
+            <w:pPr>
+              <w:ind w:left="360"/>
+            </w:pPr>
+            <w:r>
+              <w:t>Example 2:</w:t>
+            </w:r>
+          </w:p>
+          <w:p>
+            <w:pPr>
+              <w:ind w:left="360"/>
+            </w:pPr>
+            <w:r>
+              <w:t xml:space="preserve">Input: </w:t>
+            </w:r>
+            <w:proofErr w:type="spellStart"/>
+            <w:r>
+              <w:t>nums</w:t>
+            </w:r>
+            <w:proofErr w:type="spellEnd"/>
+            <w:r>
+              <w:t xml:space="preserve"> = [4,5,6,7,0,1,2]</w:t>
+            </w:r>
+          </w:p>
+          <w:p>
+            <w:pPr>
+              <w:ind w:left="360"/>
+              <w:rPr>
+                <w:b/>
+                <w:bCs/>
+                <w:sz w:val="32"/>
+                <w:szCs w:val="32"/>
+              </w:rPr>
+            </w:pPr>
+            <w:r>
+              <w:t>Output: 0</w:t>
+            </w:r>
+          </w:p>
+        </w:tc>
+      </w:tr>
+    </w:tbl>
+    <w:p>
+      <w:pPr>
+        <w:rPr>
+          <w:b/>
+          <w:bCs/>
+          <w:sz w:val="32"/>
+          <w:szCs w:val="32"/>
+        </w:rPr>
+      </w:pPr>
+    </w:p>
+    <w:p>
+      <w:pPr>
+        <w:rPr>
+          <w:b/>
+          <w:bCs/>
+        </w:rPr>
+      </w:pPr>
+      <w:r>
+        <w:rPr>
+          <w:b/>
+          <w:bCs/>
+        </w:rPr>
+        <w:t xml:space="preserve">Brute Force: Using </w:t>
+      </w:r>
+      <w:r>
+        <w:rPr>
+          <w:b/>
+          <w:bCs/>
+        </w:rPr>
+        <w:t>Integer.MAX_VALUE and with a single for-loop</w:t>
+      </w:r>
+      <w:r>
+        <w:rPr>
+          <w:b/>
+          <w:bCs/>
+        </w:rPr>
+        <w:t>.</w:t>
+      </w:r>
+    </w:p>
+    <w:tbl>
+      <w:tblPr>
+        <w:tblStyle w:val="TableGrid"/>
+        <w:tblpPr w:leftFromText="180" w:rightFromText="180" w:vertAnchor="text" w:horzAnchor="page" w:tblpX="7854" w:tblpY="282"/>
+        <w:tblW w:w="0" w:type="auto"/>
+        <w:tblLook w:val="04A0" w:firstRow="1" w:lastRow="0" w:firstColumn="1" w:lastColumn="0" w:noHBand="0" w:noVBand="1"/>
+      </w:tblPr>
+      <w:tblGrid>
+        <w:gridCol w:w="2065"/>
+        <w:gridCol w:w="4140"/>
+      </w:tblGrid>
+      <w:tr>
+        <w:tc>
+          <w:tcPr>
+            <w:tcW w:w="2065" w:type="dxa"/>
+          </w:tcPr>
+          <w:p>
+            <w:r>
+              <w:t>TC: O(N)</w:t>
+            </w:r>
+          </w:p>
+        </w:tc>
+        <w:tc>
+          <w:tcPr>
+            <w:tcW w:w="4140" w:type="dxa"/>
+          </w:tcPr>
+          <w:p>
+            <w:r>
+              <w:t>O(N) for for-loop</w:t>
+            </w:r>
+          </w:p>
+        </w:tc>
+      </w:tr>
+      <w:tr>
+        <w:tc>
+          <w:tcPr>
+            <w:tcW w:w="2065" w:type="dxa"/>
+          </w:tcPr>
+          <w:p>
+            <w:r>
+              <w:t xml:space="preserve">SC: </w:t>
+            </w:r>
+            <w:proofErr w:type="gramStart"/>
+            <w:r>
+              <w:t>O(</w:t>
+            </w:r>
+            <w:proofErr w:type="gramEnd"/>
+            <w:r>
+              <w:t>1)</w:t>
+            </w:r>
+          </w:p>
+        </w:tc>
+        <w:tc>
+          <w:tcPr>
+            <w:tcW w:w="4140" w:type="dxa"/>
+          </w:tcPr>
+          <w:p>
+            <w:r>
+              <w:t>No extra space used</w:t>
+            </w:r>
+          </w:p>
+        </w:tc>
+      </w:tr>
+    </w:tbl>
+    <w:p>
+      <w:pPr>
+        <w:rPr>
+          <w:b/>
+          <w:bCs/>
+        </w:rPr>
+      </w:pPr>
+      <w:r>
+        <w:rPr>
+          <w:b/>
+          <w:bCs/>
+        </w:rPr>
+        <w:br/>
+      </w:r>
+      <w:r>
+        <w:rPr>
+          <w:b/>
+          <w:bCs/>
+        </w:rPr>
+        <w:drawing>
+          <wp:inline distT="0" distB="0" distL="0" distR="0" wp14:anchorId="7B097E16" wp14:editId="5859C7CE">
+            <wp:extent cx="4334933" cy="2341497"/>
+            <wp:effectExtent l="0" t="0" r="0" b="0"/>
+            <wp:docPr id="1296702263" name="Picture 1" descr="A computer code with colorful text&#10;&#10;Description automatically generated"/>
+            <wp:cNvGraphicFramePr>
+              <a:graphicFrameLocks xmlns:a="http://schemas.openxmlformats.org/drawingml/2006/main" noChangeAspect="1"/>
+            </wp:cNvGraphicFramePr>
+            <a:graphic xmlns:a="http://schemas.openxmlformats.org/drawingml/2006/main">
+              <a:graphicData uri="http://schemas.openxmlformats.org/drawingml/2006/picture">
+                <pic:pic xmlns:pic="http://schemas.openxmlformats.org/drawingml/2006/picture">
+                  <pic:nvPicPr>
+                    <pic:cNvPr id="1296702263" name="Picture 1" descr="A computer code with colorful text&#10;&#10;Description automatically generated"/>
+                    <pic:cNvPicPr/>
+                  </pic:nvPicPr>
+                  <pic:blipFill>
+                    <a:blip r:embed="rId79"/>
+                    <a:stretch>
+                      <a:fillRect/>
+                    </a:stretch>
+                  </pic:blipFill>
+                  <pic:spPr>
+                    <a:xfrm>
+                      <a:off x="0" y="0"/>
+                      <a:ext cx="4371788" cy="2361404"/>
+                    </a:xfrm>
+                    <a:prstGeom prst="rect">
+                      <a:avLst/>
+                    </a:prstGeom>
+                  </pic:spPr>
+                </pic:pic>
+              </a:graphicData>
+            </a:graphic>
+          </wp:inline>
+        </w:drawing>
+      </w:r>
+    </w:p>
+    <w:p>
+      <w:pPr>
+        <w:rPr>
+          <w:b/>
+          <w:bCs/>
+        </w:rPr>
+      </w:pPr>
+    </w:p>
+    <w:p>
+      <w:pPr>
+        <w:rPr>
+          <w:b/>
+          <w:bCs/>
+        </w:rPr>
+      </w:pPr>
+      <w:r>
+        <w:rPr>
+          <w:b/>
+          <w:bCs/>
+        </w:rPr>
+        <w:t xml:space="preserve">Better Approach: Using </w:t>
+      </w:r>
+      <w:r>
+        <w:rPr>
+          <w:b/>
+          <w:bCs/>
+        </w:rPr>
+        <w:t>Modified Binary Search Algorithm</w:t>
+      </w:r>
+    </w:p>
+    <w:tbl>
+      <w:tblPr>
+        <w:tblStyle w:val="TableGrid"/>
+        <w:tblpPr w:leftFromText="180" w:rightFromText="180" w:vertAnchor="text" w:horzAnchor="page" w:tblpX="8721" w:tblpY="153"/>
+        <w:tblW w:w="0" w:type="auto"/>
+        <w:tblLook w:val="04A0" w:firstRow="1" w:lastRow="0" w:firstColumn="1" w:lastColumn="0" w:noHBand="0" w:noVBand="1"/>
+      </w:tblPr>
+      <w:tblGrid>
+        <w:gridCol w:w="5125"/>
+      </w:tblGrid>
+      <w:tr>
+        <w:tc>
+          <w:tcPr>
+            <w:tcW w:w="5125" w:type="dxa"/>
+          </w:tcPr>
+          <w:p>
+            <w:pPr>
+              <w:rPr>
+                <w:b/>
+                <w:bCs/>
+              </w:rPr>
+            </w:pPr>
+            <w:r>
+              <w:rPr>
+                <w:b/>
+                <w:bCs/>
+              </w:rPr>
+              <w:t>Mistake</w:t>
+            </w:r>
+            <w:r>
+              <w:rPr>
+                <w:b/>
+                <w:bCs/>
+              </w:rPr>
+              <w:t>s</w:t>
+            </w:r>
+          </w:p>
+        </w:tc>
+      </w:tr>
+      <w:tr>
+        <w:tc>
+          <w:tcPr>
+            <w:tcW w:w="5125" w:type="dxa"/>
+          </w:tcPr>
+          <w:p>
+            <w:pPr>
+              <w:pStyle w:val="ListParagraph"/>
+              <w:numPr>
+                <w:ilvl w:val="0"/>
+                <w:numId w:val="2"/>
+              </w:numPr>
+            </w:pPr>
+            <w:r>
+              <w:t xml:space="preserve">Always remember </w:t>
+            </w:r>
+            <w:r>
+              <w:t>forgot how to use modified binary search algorithm over here.</w:t>
+            </w:r>
+          </w:p>
+        </w:tc>
+      </w:tr>
+    </w:tbl>
+    <w:p>
+      <w:pPr>
+        <w:rPr>
+          <w:b/>
+          <w:bCs/>
+        </w:rPr>
+      </w:pPr>
+      <w:r>
+        <w:rPr>
+          <w:b/>
+          <w:bCs/>
+          <w:noProof/>
+          <w14:ligatures w14:val="standardContextual"/>
+        </w:rPr>
+        <mc:AlternateContent>
+          <mc:Choice Requires="wpi">
+            <w:drawing>
+              <wp:anchor distT="0" distB="0" distL="114300" distR="114300" simplePos="0" relativeHeight="251746304" behindDoc="0" locked="0" layoutInCell="1" allowOverlap="1" wp14:anchorId="78BE80A9" wp14:editId="57602BDE">
+                <wp:simplePos x="0" y="0"/>
+                <wp:positionH relativeFrom="column">
+                  <wp:posOffset>1003293</wp:posOffset>
+                </wp:positionH>
+                <wp:positionV relativeFrom="paragraph">
+                  <wp:posOffset>1961882</wp:posOffset>
+                </wp:positionV>
+                <wp:extent cx="3422520" cy="52920"/>
+                <wp:effectExtent l="38100" t="38100" r="32385" b="48895"/>
+                <wp:wrapNone/>
+                <wp:docPr id="1056847214" name="Ink 116"/>
+                <wp:cNvGraphicFramePr/>
+                <a:graphic xmlns:a="http://schemas.openxmlformats.org/drawingml/2006/main">
+                  <a:graphicData uri="http://schemas.microsoft.com/office/word/2010/wordprocessingInk">
+                    <w14:contentPart bwMode="auto" r:id="rId80">
+                      <w14:nvContentPartPr>
+                        <w14:cNvContentPartPr/>
+                      </w14:nvContentPartPr>
+                      <w14:xfrm>
+                        <a:off x="0" y="0"/>
+                        <a:ext cx="3422520" cy="52920"/>
+                      </w14:xfrm>
+                    </w14:contentPart>
+                  </a:graphicData>
+                </a:graphic>
+              </wp:anchor>
+            </w:drawing>
+          </mc:Choice>
+          <mc:Fallback>
+            <w:pict>
+              <v:shape w14:anchorId="65466926" id="Ink 116" o:spid="_x0000_s1026" type="#_x0000_t75" style="position:absolute;margin-left:78.3pt;margin-top:153.8pt;width:270.95pt;height:5.55pt;z-index:251746304;visibility:visible;mso-wrap-style:square;mso-wrap-distance-left:9pt;mso-wrap-distance-top:0;mso-wrap-distance-right:9pt;mso-wrap-distance-bottom:0;mso-position-horizontal:absolute;mso-position-horizontal-relative:text;mso-position-vertical:absolute;mso-position-vertical-relative:text" o:gfxdata="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">
+                <v:imagedata r:id="rId81" o:title=""/>
+              </v:shape>
+            </w:pict>
+          </mc:Fallback>
+        </mc:AlternateContent>
+      </w:r>
+      <w:r>
+        <w:rPr>
+          <w:b/>
+          <w:bCs/>
+          <w:noProof/>
+          <w14:ligatures w14:val="standardContextual"/>
+        </w:rPr>
+        <mc:AlternateContent>
+          <mc:Choice Requires="wpi">
+            <w:drawing>
+              <wp:anchor distT="0" distB="0" distL="114300" distR="114300" simplePos="0" relativeHeight="251745280" behindDoc="0" locked="0" layoutInCell="1" allowOverlap="1" wp14:anchorId="4CA9E2EC" wp14:editId="7012FAEA">
+                <wp:simplePos x="0" y="0"/>
+                <wp:positionH relativeFrom="column">
+                  <wp:posOffset>956133</wp:posOffset>
+                </wp:positionH>
+                <wp:positionV relativeFrom="paragraph">
+                  <wp:posOffset>1070522</wp:posOffset>
+                </wp:positionV>
+                <wp:extent cx="39960" cy="878400"/>
+                <wp:effectExtent l="38100" t="38100" r="36830" b="36195"/>
+                <wp:wrapNone/>
+                <wp:docPr id="1245225155" name="Ink 113"/>
+                <wp:cNvGraphicFramePr/>
+                <a:graphic xmlns:a="http://schemas.openxmlformats.org/drawingml/2006/main">
+                  <a:graphicData uri="http://schemas.microsoft.com/office/word/2010/wordprocessingInk">
+                    <w14:contentPart bwMode="auto" r:id="rId82">
+                      <w14:nvContentPartPr>
+                        <w14:cNvContentPartPr/>
+                      </w14:nvContentPartPr>
+                      <w14:xfrm>
+                        <a:off x="0" y="0"/>
+                        <a:ext cx="39960" cy="878400"/>
+                      </w14:xfrm>
+                    </w14:contentPart>
+                  </a:graphicData>
+                </a:graphic>
+              </wp:anchor>
+            </w:drawing>
+          </mc:Choice>
+          <mc:Fallback>
+            <w:pict>
+              <v:shape w14:anchorId="28635309" id="Ink 113" o:spid="_x0000_s1026" type="#_x0000_t75" style="position:absolute;margin-left:74.6pt;margin-top:83.6pt;width:4.6pt;height:70.55pt;z-index:251745280;visibility:visible;mso-wrap-style:square;mso-wrap-distance-left:9pt;mso-wrap-distance-top:0;mso-wrap-distance-right:9pt;mso-wrap-distance-bottom:0;mso-position-horizontal:absolute;mso-position-horizontal-relative:text;mso-position-vertical:absolute;mso-position-vertical-relative:text" o:gfxdata="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">
+                <v:imagedata r:id="rId83" o:title=""/>
+              </v:shape>
+            </w:pict>
+          </mc:Fallback>
+        </mc:AlternateContent>
+      </w:r>
+      <w:r>
+        <w:rPr>
+          <w:b/>
+          <w:bCs/>
+          <w:noProof/>
+          <w14:ligatures w14:val="standardContextual"/>
+        </w:rPr>
+        <mc:AlternateContent>
+          <mc:Choice Requires="wpi">
+            <w:drawing>
+              <wp:anchor distT="0" distB="0" distL="114300" distR="114300" simplePos="0" relativeHeight="251744256" behindDoc="0" locked="0" layoutInCell="1" allowOverlap="1" wp14:anchorId="7EE72C34" wp14:editId="10173324">
+                <wp:simplePos x="0" y="0"/>
+                <wp:positionH relativeFrom="column">
+                  <wp:posOffset>937895</wp:posOffset>
+                </wp:positionH>
+                <wp:positionV relativeFrom="paragraph">
+                  <wp:posOffset>1054100</wp:posOffset>
+                </wp:positionV>
+                <wp:extent cx="3491245" cy="931800"/>
+                <wp:effectExtent l="38100" t="38100" r="39370" b="33655"/>
+                <wp:wrapNone/>
+                <wp:docPr id="314083430" name="Ink 112"/>
+                <wp:cNvGraphicFramePr/>
+                <a:graphic xmlns:a="http://schemas.openxmlformats.org/drawingml/2006/main">
+                  <a:graphicData uri="http://schemas.microsoft.com/office/word/2010/wordprocessingInk">
+                    <w14:contentPart bwMode="auto" r:id="rId84">
+                      <w14:nvContentPartPr>
+                        <w14:cNvContentPartPr/>
+                      </w14:nvContentPartPr>
+                      <w14:xfrm>
+                        <a:off x="0" y="0"/>
+                        <a:ext cx="3491245" cy="931800"/>
+                      </w14:xfrm>
+                    </w14:contentPart>
+                  </a:graphicData>
+                </a:graphic>
+              </wp:anchor>
+            </w:drawing>
+          </mc:Choice>
+          <mc:Fallback>
+            <w:pict>
+              <v:shape w14:anchorId="1A850198" id="Ink 112" o:spid="_x0000_s1026" type="#_x0000_t75" style="position:absolute;margin-left:73.15pt;margin-top:82.3pt;width:276.3pt;height:74.75pt;z-index:251744256;visibility:visible;mso-wrap-style:square;mso-wrap-distance-left:9pt;mso-wrap-distance-top:0;mso-wrap-distance-right:9pt;mso-wrap-distance-bottom:0;mso-position-horizontal:absolute;mso-position-horizontal-relative:text;mso-position-vertical:absolute;mso-position-vertical-relative:text" o:gfxdata="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">
+                <v:imagedata r:id="rId85" o:title=""/>
+              </v:shape>
+            </w:pict>
+          </mc:Fallback>
+        </mc:AlternateContent>
+      </w:r>
+      <w:r>
+        <w:rPr>
+          <w:b/>
+          <w:bCs/>
+        </w:rPr>
+        <w:drawing>
+          <wp:inline distT="0" distB="0" distL="0" distR="0" wp14:anchorId="48039D25" wp14:editId="0AA57236">
+            <wp:extent cx="4601055" cy="2874433"/>
+            <wp:effectExtent l="0" t="0" r="0" b="0"/>
+            <wp:docPr id="999386996" name="Picture 1" descr="A computer screen shot of a program code&#10;&#10;Description automatically generated"/>
+            <wp:cNvGraphicFramePr>
+              <a:graphicFrameLocks xmlns:a="http://schemas.openxmlformats.org/drawingml/2006/main" noChangeAspect="1"/>
+            </wp:cNvGraphicFramePr>
+            <a:graphic xmlns:a="http://schemas.openxmlformats.org/drawingml/2006/main">
+              <a:graphicData uri="http://schemas.openxmlformats.org/drawingml/2006/picture">
+                <pic:pic xmlns:pic="http://schemas.openxmlformats.org/drawingml/2006/picture">
+                  <pic:nvPicPr>
+                    <pic:cNvPr id="999386996" name="Picture 1" descr="A computer screen shot of a program code&#10;&#10;Description automatically generated"/>
+                    <pic:cNvPicPr/>
+                  </pic:nvPicPr>
+                  <pic:blipFill>
+                    <a:blip r:embed="rId86"/>
+                    <a:stretch>
+                      <a:fillRect/>
+                    </a:stretch>
+                  </pic:blipFill>
+                  <pic:spPr>
+                    <a:xfrm>
+                      <a:off x="0" y="0"/>
+                      <a:ext cx="4626983" cy="2890631"/>
+                    </a:xfrm>
+                    <a:prstGeom prst="rect">
+                      <a:avLst/>
+                    </a:prstGeom>
+                  </pic:spPr>
+                </pic:pic>
+              </a:graphicData>
+            </a:graphic>
+          </wp:inline>
+        </w:drawing>
+      </w:r>
+    </w:p>
+    <w:p>
+      <w:pPr>
+        <w:rPr>
+          <w:b/>
+          <w:bCs/>
+        </w:rPr>
+      </w:pPr>
+    </w:p>
+    <w:p>
+      <w:pPr>
+        <w:rPr>
+          <w:b/>
+          <w:bCs/>
+        </w:rPr>
+      </w:pPr>
+    </w:p>
+    <w:p>
+      <w:pPr>
+        <w:rPr>
+          <w:b/>
+          <w:bCs/>
+        </w:rPr>
+      </w:pPr>
+    </w:p>
+    <w:p>
+      <w:pPr>
+        <w:rPr>
+          <w:b/>
+          <w:bCs/>
+        </w:rPr>
+      </w:pPr>
+    </w:p>
+    <w:p>
+      <w:pPr>
+        <w:pStyle w:val="ListParagraph"/>
+        <w:numPr>
+          <w:ilvl w:val="0"/>
+          <w:numId w:val="1"/>
+        </w:numPr>
+        <w:rPr>
+          <w:b/>
+          <w:bCs/>
+          <w:sz w:val="32"/>
+          <w:szCs w:val="32"/>
+        </w:rPr>
+      </w:pPr>
+      <w:r>
+        <w:rPr>
+          <w:b/>
+          <w:bCs/>
+          <w:sz w:val="32"/>
+          <w:szCs w:val="32"/>
+        </w:rPr>
+        <w:t>Search in Rotated Sorted Array</w:t>
+      </w:r>
+    </w:p>
+    <w:p>
+      <w:pPr>
+        <w:rPr>
+          <w:b/>
+          <w:bCs/>
+        </w:rPr>
+      </w:pPr>
+    </w:p>
+    <w:p>
+      <w:pPr>
+        <w:pStyle w:val="ListParagraph"/>
+        <w:numPr>
+          <w:ilvl w:val="0"/>
+          <w:numId w:val="1"/>
+        </w:numPr>
+        <w:rPr>
+          <w:b/>
+          <w:bCs/>
+          <w:sz w:val="32"/>
+          <w:szCs w:val="32"/>
+        </w:rPr>
+      </w:pPr>
+      <w:r>
+        <w:rPr>
+          <w:b/>
+          <w:bCs/>
+          <w:sz w:val="32"/>
+          <w:szCs w:val="32"/>
+        </w:rPr>
+        <w:t xml:space="preserve"> 3- Sum</w:t>
+      </w:r>
+    </w:p>
+    <w:p>
+      <w:pPr>
+        <w:rPr>
+          <w:b/>
+          <w:bCs/>
+        </w:rPr>
+      </w:pPr>
+    </w:p>
+    <w:p>
+      <w:pPr>
+        <w:pStyle w:val="ListParagraph"/>
+        <w:numPr>
+          <w:ilvl w:val="0"/>
+          <w:numId w:val="1"/>
+        </w:numPr>
+        <w:rPr>
+          <w:b/>
+          <w:bCs/>
+          <w:sz w:val="32"/>
+          <w:szCs w:val="32"/>
+        </w:rPr>
+      </w:pPr>
+    </w:p>
+    <w:p>
+      <w:pPr>
+        <w:rPr>
+          <w:b/>
+          <w:bCs/>
+        </w:rPr>
+      </w:pPr>
+      <w:r>
+        <w:rPr>
+          <w:b/>
+          <w:bCs/>
+        </w:rPr>
+        <w:drawing>
+          <wp:inline distT="0" distB="0" distL="0" distR="0" wp14:anchorId="5F9635F4" wp14:editId="0DDD9C23">
+            <wp:extent cx="6900333" cy="5268897"/>
+            <wp:effectExtent l="0" t="0" r="0" b="1905"/>
+            <wp:docPr id="1270857108" name="Picture 1" descr="A screen shot of a computer program&#10;&#10;Description automatically generated"/>
+            <wp:cNvGraphicFramePr>
+              <a:graphicFrameLocks xmlns:a="http://schemas.openxmlformats.org/drawingml/2006/main" noChangeAspect="1"/>
+            </wp:cNvGraphicFramePr>
+            <a:graphic xmlns:a="http://schemas.openxmlformats.org/drawingml/2006/main">
+              <a:graphicData uri="http://schemas.openxmlformats.org/drawingml/2006/picture">
+                <pic:pic xmlns:pic="http://schemas.openxmlformats.org/drawingml/2006/picture">
+                  <pic:nvPicPr>
+                    <pic:cNvPr id="1270857108" name="Picture 1" descr="A screen shot of a computer program&#10;&#10;Description automatically generated"/>
+                    <pic:cNvPicPr/>
+                  </pic:nvPicPr>
+                  <pic:blipFill>
+                    <a:blip r:embed="rId87"/>
+                    <a:stretch>
+                      <a:fillRect/>
+                    </a:stretch>
+                  </pic:blipFill>
+                  <pic:spPr>
+                    <a:xfrm>
+                      <a:off x="0" y="0"/>
+                      <a:ext cx="6971285" cy="5323074"/>
+                    </a:xfrm>
+                    <a:prstGeom prst="rect">
+                      <a:avLst/>
+                    </a:prstGeom>
+                  </pic:spPr>
+                </pic:pic>
+              </a:graphicData>
+            </a:graphic>
+          </wp:inline>
+        </w:drawing>
+      </w:r>
+    </w:p>
     <w:sectPr>
       <w:pgSz w:w="16840" w:h="23820"/>
       <w:pgMar w:top="720" w:right="720" w:bottom="720" w:left="720" w:header="720" w:footer="720" w:gutter="0"/>
@@ -6730,6 +7908,91 @@
 </inkml:ink>
 </file>
 
+<file path=word/ink/ink32.xml><?xml version="1.0" encoding="utf-8"?>
+<inkml:ink xmlns:inkml="http://www.w3.org/2003/InkML">
+  <inkml:definitions>
+    <inkml:context xml:id="ctx0">
+      <inkml:inkSource xml:id="inkSrc0">
+        <inkml:traceFormat>
+          <inkml:channel name="X" type="integer" min="-2.14748E9" max="2.14748E9" units="cm"/>
+          <inkml:channel name="Y" type="integer" min="-2.14748E9" max="2.14748E9" units="cm"/>
+          <inkml:channel name="F" type="integer" max="32767" units="dev"/>
+        </inkml:traceFormat>
+        <inkml:channelProperties>
+          <inkml:channelProperty channel="X" name="resolution" value="1000" units="1/cm"/>
+          <inkml:channelProperty channel="Y" name="resolution" value="1000" units="1/cm"/>
+          <inkml:channelProperty channel="F" name="resolution" value="0" units="1/dev"/>
+        </inkml:channelProperties>
+      </inkml:inkSource>
+      <inkml:timestamp xml:id="ts0" timeString="2023-08-29T00:13:15.127"/>
+    </inkml:context>
+    <inkml:brush xml:id="br0">
+      <inkml:brushProperty name="width" value="0.05" units="cm"/>
+      <inkml:brushProperty name="height" value="0.05" units="cm"/>
+      <inkml:brushProperty name="color" value="#E71224"/>
+    </inkml:brush>
+  </inkml:definitions>
+  <inkml:trace contextRef="#ctx0" brushRef="#br0">0 1 24575,'4'4'0,"3"-1"0,13 2 0,15 2 0,-6 3 0,6-3 0,-16-3 0,7-4 0,1 0 0,8 0 0,8 6 0,-6 0 0,15 8 0,4-1 0,23-5 0,14-1 0,-29-7 0,0 0 0,35 0-392,-43-1 0,0 2 392,34 7 0,-9-7 0,-2 7 0,-23-8 0,-4 6 0,-22-4 0,11 4 0,-20-2 0,5-3 784,-7 3-784,-5-4 0,4 0 0,-4 0 0,5 0 0,0 0 0,8 0 0,45 0 0,-25 0 0,25 0 0,-39 0 0,-6 0 0,1 0 0,5 0 0,-12 0 0,11 0 0,-4 0 0,0 0 0,4 0 0,-11 0 0,27 0 0,-16 0 0,26 0 0,-6 0 0,-4 0 0,1 0 0,-21 0 0,14 0 0,-13 0 0,8 0 0,-4 0 0,-13 0 0,59 0 0,-32 0 0,45 0 0,-38 0 0,0 0 0,0 0 0,0 0 0,11 0 0,-9 0 0,9 0 0,-11 0 0,0 0 0,0 0 0,-8 0 0,6 0 0,-16 0 0,8 0 0,-10 0 0,20 0 0,-15 0 0,24 0 0,-18 0 0,9 0 0,-8 0 0,16 0 0,-14 0 0,8 0 0,-4 0 0,-7 0 0,1 0 0,6 0 0,-7 0 0,16 0 0,-5 0 0,15 0 0,-23 0 0,6 0 0,-20 0 0,9 0 0,-13 0 0,12 0 0,-22 0 0,6 0 0,-7 0 0,0 0 0,-5 0 0,19 0 0,-15 0 0,16 0 0,-8 5 0,2-3 0,7 3 0,8-5 0,-7 0 0,16 0 0,-22 0 0,20 0 0,-1 0 0,0 0 0,13 0 0,-17 0 0,9 0 0,1 0 0,9 0 0,-7 0 0,8 0 0,23 0 0,-25 0 0,26 0 0,-25 0 0,-7 0 0,-1 0 0,-4 0 0,-7 0 0,1 0 0,6 0 0,-23 0 0,22 0 0,-13 0 0,7 0 0,-9 0 0,6 0 0,-12 0 0,22 0 0,-23 0 0,32 0 0,-20 0 0,15 0 0,-13 0 0,1 0 0,-8 0 0,16 0 0,-6 0 0,8 0 0,0 0 0,0 0 0,0 0 0,11 0 0,-9 0 0,20 0 0,4 0 0,1 0 0,0 0 0,-25 0 0,-4 0 0,-15 0 0,6 0 0,-8 0 0,8-6 0,-6 4 0,6-4 0,0 6 0,-6 0 0,15 0 0,-16 0 0,1 0 0,-11 0 0,15 0 0,-10 0 0,12 0 0,-17 0 0,-7 0 0,7 0 0,-11 0 0,10-4 0,-11 3 0,5-3 0,0 4 0,0 0 0,0 0 0,0 0 0,-5 0 0,3 0 0,-3 0 0,14-5 0,-7 4 0,1-3 0,-4 4 0,-4 0 0,5 0 0,0 0 0,0 0 0,0 0 0,7-5 0,19 4 0,-7-5 0,7 6 0,-19 0 0,-7 0 0,0 0 0,-5 0 0,4 0 0,-4 0 0,-1 0 0,5 0 0,-4 0 0,5 0 0,-5 0 0,11 0 0,-15-3 0,10 2 0,-8-2 0,2 3 0,0 0 0,4 0 0,-10 0 0,10 0 0,-9 0 0,3 0 0,1 0 0,-4 0 0,3 0 0,-4 0 0,-1 0 0,1 0 0,-1 0 0,0 0 0,1 0 0,-1 0 0,1 0 0,-1 0 0,1 0 0,11 0 0,-8 0 0,8 0 0,-11 0 0,-1 0 0,6-4 0,-5 3 0,10-8 0,-9 8 0,3-3 0,-4 4 0,-1 0 0,-3 0 0,0 0 0</inkml:trace>
+</inkml:ink>
+</file>
+
+<file path=word/ink/ink33.xml><?xml version="1.0" encoding="utf-8"?>
+<inkml:ink xmlns:inkml="http://www.w3.org/2003/InkML">
+  <inkml:definitions>
+    <inkml:context xml:id="ctx0">
+      <inkml:inkSource xml:id="inkSrc0">
+        <inkml:traceFormat>
+          <inkml:channel name="X" type="integer" min="-2.14748E9" max="2.14748E9" units="cm"/>
+          <inkml:channel name="Y" type="integer" min="-2.14748E9" max="2.14748E9" units="cm"/>
+          <inkml:channel name="F" type="integer" max="32767" units="dev"/>
+        </inkml:traceFormat>
+        <inkml:channelProperties>
+          <inkml:channelProperty channel="X" name="resolution" value="1000" units="1/cm"/>
+          <inkml:channelProperty channel="Y" name="resolution" value="1000" units="1/cm"/>
+          <inkml:channelProperty channel="F" name="resolution" value="0" units="1/dev"/>
+        </inkml:channelProperties>
+      </inkml:inkSource>
+      <inkml:timestamp xml:id="ts0" timeString="2023-08-29T00:13:06.126"/>
+    </inkml:context>
+    <inkml:brush xml:id="br0">
+      <inkml:brushProperty name="width" value="0.05" units="cm"/>
+      <inkml:brushProperty name="height" value="0.05" units="cm"/>
+      <inkml:brushProperty name="color" value="#E71224"/>
+    </inkml:brush>
+  </inkml:definitions>
+  <inkml:trace contextRef="#ctx0" brushRef="#br0">0 0 24575,'4'13'0,"-3"8"0,8 3 0,-4 2 0,0-3 0,3-9 0,-7 3 0,2-3 0,1 5 0,-3 9 0,8-7 0,-8 6 0,3-1 0,0-5 0,-3 5 0,3 0 0,-4-11 0,5 10 0,-4-11 0,3 5 0,-4 7 0,0-11 0,4 10 0,-3-16 0,3 15 0,-4-1 0,0-1 0,5 10 0,-3-16 0,3 10 0,-5 4 0,0-8 0,0 9 0,0-12 0,0 7 0,0-10 0,0 15 0,0-15 0,0 10 0,0 0 0,0-6 0,0 6 0,0 0 0,0-5 0,0 12 0,0-13 0,0 13 0,0-12 0,0 5 0,0 0 0,0-5 0,0 4 0,0-6 0,0 0 0,0 1 0,0 5 0,0-4 0,0 5 0,0-7 0,0 0 0,0 0 0,0 0 0,0 0 0,0 9 0,0-12 0,0 5 0,0-9 0,0 9 0,0-5 0,0 8 0,3-15 0,-2 7 0,2-3 0,-3-1 0,0 1 0,0-1 0,0-3 0,4 4 0,-4-6 0,4 6 0,-4-4 0,0 3 0,0-4 0,0-1 0,0 0 0,0 6 0,0-4 0,0 3 0,0-4 0,0-1 0,0 1 0,0-1 0,0 1 0,0-1 0,0 6 0,0-5 0,0 5 0,0-6 0,0 1 0,0-1 0,0 1 0,0-1 0,0 1 0,0-1 0,0 0 0,0 1 0,0-1 0,0 1 0,0-1 0,0 1 0,0-1 0,0 1 0,0-1 0,0 0 0,0 1 0,0-1 0,0 1 0,0-1 0,0 1 0,0-1 0,0 1 0,0-1 0,0 0 0,0 1 0,0-1 0,0 1 0,0-1 0,0 1 0,0-1 0,0 0 0,0 1 0,0-1 0,0 1 0,0-1 0,0 1 0,0-1 0,0 1 0,0-1 0,0 0 0,0 4 0,0-3 0,0 3 0,0-3 0,0-1 0,0 1 0,0 2 0,0-1 0,0 1 0,0-2 0,0-1 0,0 1 0,0-1 0,0 1 0,0-1 0,0 0 0,0 1 0,0-1 0,0 1 0,0-1 0,0 1 0,0-1 0,0 0 0,0 1 0,0-1 0,0 1 0,0-1 0,0 1 0,0-1 0,0 1 0,0-1 0,0 0 0,0 1 0,0-1 0,0 1 0,0-1 0,0 1 0,0-1 0,0 1 0,0-4 0,0-1 0</inkml:trace>
+</inkml:ink>
+</file>
+
+<file path=word/ink/ink34.xml><?xml version="1.0" encoding="utf-8"?>
+<inkml:ink xmlns:inkml="http://www.w3.org/2003/InkML">
+  <inkml:definitions>
+    <inkml:context xml:id="ctx0">
+      <inkml:inkSource xml:id="inkSrc0">
+        <inkml:traceFormat>
+          <inkml:channel name="X" type="integer" min="-2.14748E9" max="2.14748E9" units="cm"/>
+          <inkml:channel name="Y" type="integer" min="-2.14748E9" max="2.14748E9" units="cm"/>
+          <inkml:channel name="F" type="integer" max="32767" units="dev"/>
+        </inkml:traceFormat>
+        <inkml:channelProperties>
+          <inkml:channelProperty channel="X" name="resolution" value="1000" units="1/cm"/>
+          <inkml:channelProperty channel="Y" name="resolution" value="1000" units="1/cm"/>
+          <inkml:channelProperty channel="F" name="resolution" value="0" units="1/dev"/>
+        </inkml:channelProperties>
+      </inkml:inkSource>
+      <inkml:timestamp xml:id="ts0" timeString="2023-08-29T00:12:59.438"/>
+    </inkml:context>
+    <inkml:brush xml:id="br0">
+      <inkml:brushProperty name="width" value="0.05" units="cm"/>
+      <inkml:brushProperty name="height" value="0.05" units="cm"/>
+      <inkml:brushProperty name="color" value="#E71224"/>
+    </inkml:brush>
+  </inkml:definitions>
+  <inkml:trace contextRef="#ctx0" brushRef="#br0">0 1 24575,'39'4'0,"20"-1"0,34-3 0,-36 0 0,6 0-2132,23 0 0,4 0 2132,-8 0 0,2 0 0,-9 0 0,3 0 0,-2 0 0,13 0 0,-1 0-574,-20 0 1,2 0-1,1 0 574,0 0 0,1 0 0,-1 0 0,-4 0 0,0 0 0,0 0 0,3 0 0,2 0 0,-4 0 0,12 0 0,-3 0 0,0 0 0,-1 0 593,-6 0 1,-3 0-594,-11 0 0,-1 0 0,4 0 0,-2 0 0,24 0 0,9 0 0,-23 0 0,21 0 0,-28 0 0,8 0 0,29 0 0,-44 0 0,3 0 233,11 0 0,1 0-233,1 0 0,-2 0 0,-7 0 0,-1 0 0,2 0 0,1 0 0,6 0 0,2 0 0,6 0 0,1 0 0,-6 0 0,-1 0 0,0 0 0,-1 0 0,-8 0 0,-3 0 0,-5 0 0,0 0 1236,-4 0 1,7 0-1237,11 0 0,14 0 0,1 0 0,-9 0 0,4 0 0,0 0 48,16 0 0,10 0 0,-8 0-48,-4 0 0,-11 0-476,-25 0 0,0 0 476,34 0 0,-3 0 0,7 0 0,-13 0 1628,-5 0-1628,-8 0 0,0 0 0,8 0 0,-18 0 0,42 0 0,-36 0 0,36 0 0,-42 0 0,42 0 0,-36 0 0,25 0 0,-11 0 0,-17 0 0,17 0 0,-13 0 0,4 0 0,9 0 0,-25 0 0,1 0 0,31 0 0,-32 0 0,0 0 0,26 0 0,-1 0 0,-9 0 0,7 0 1039,-18 0-1039,-2 0 0,-11 0 0,-17 0 0,6 0 0,-12 5 0,5-4 0,0 3 0,-11-4 0,17 0 0,-17 0 0,27 0 0,-4 0 0,8 0 0,-15 0 0,0 0 0,-8 0 0,-1 0 0,10 0 0,-22 0 0,22 0 0,-17 0 0,11 0 0,-12 0 0,11 0 0,-3 0 0,6 0 0,5 0 0,-6 0 0,1 0 0,5 0 0,-13 0 0,6 0 0,-7 0 0,7 0 0,-5 0 0,5 0 0,-7 0 0,0 0 0,7 0 0,-11 0 0,17 0 0,-22 0 0,10 0 0,-8 0 0,-3 0 0,4 0 0,-6 0 0,1 0 0,4 0 0,-3 0 0,9 0 0,-10 0 0,5 0 0,-6 0 0,1 0 0,-1 0 0,1 0 0,-1 0 0,6 0 0,-4 0 0,8 0 0,-8 0 0,4 0 0,-6 0 0,0 0 0,1 0 0,-1 0 0,1 0 0,-1 0 0,1 0 0,-1 0 0,1 0 0,-1 0 0,0 0 0,1 0 0,-1 0 0,1 0 0,-1 0 0,1 0 0,4 0 0,-3 0 0,9 0 0,-10 0 0,5 0 0,0 0 0,-5 0 0,5 0 0,-6 0 0,1 0 0,-4 0 0,-1 0 0</inkml:trace>
+  <inkml:trace contextRef="#ctx0" brushRef="#br0" timeOffset="2745">9608 42 24575,'5'4'0,"-2"5"0,0 0 0,-2 8 0,2-3 0,-3 5 0,0 0 0,0 0 0,0 0 0,0 0 0,0 9 0,0-7 0,0 15 0,0-15 0,0 13 0,0-13 0,0 0 0,0 3 0,0-8 0,0 17 0,0-6 0,0-4 0,0 8 0,0 0 0,0 6 0,0 6 0,0-8 0,4-8 0,-2 15 0,6-19 0,-7 18 0,8-13 0,-7-1 0,3 6 0,-1-12 0,-3 12 0,3-6 0,-4 25 0,0-5 0,0 15 0,0-16 0,0-10 0,0 5 0,0-11 0,0 22 0,0-6 0,0-1 0,0 7 0,0-22 0,0 20 0,0-20 0,0 37 0,4-33 0,-3 31 0,4-42 0,-5 19 0,0-15 0,0 1 0,0 5 0,0-12 0,0 5 0,0-7 0,0 6 0,4-1 0,-3-2 0,3-6 0,-4-3 0,0 0 0,0 6 0,0-5 0,0-1 0,0 0 0,0-5 0,0 5 0,0-1 0,0-3 0,3 4 0,-2-6 0,2 6 0,-3 1 0,0-1 0,0 5 0,4-9 0,-3 4 0,2-6 0,-3 9 0,0-7 0,0 12 0,0-12 0,0 4 0,0-1 0,0-3 0,0 4 0,0-6 0,0 1 0,0-1 0,0 0 0,0 1 0,0-1 0,0 1 0,0-1 0,0 1 0,0-1 0,0 1 0,0-1 0,0 0 0,0 1 0,0-1 0,0 1 0,0-1 0,0 1 0,0-1 0,0 1 0,0-1 0,0 0 0,0 1 0,0-1 0,0-3 0,0 0 0</inkml:trace>
+</inkml:ink>
+</file>
+
 <file path=word/ink/ink4.xml><?xml version="1.0" encoding="utf-8"?>
 <inkml:ink xmlns:inkml="http://www.w3.org/2003/InkML">
   <inkml:definitions>

</xml_diff>